<commit_message>
revise report about test
</commit_message>
<xml_diff>
--- a/doc/Test_report.docx
+++ b/doc/Test_report.docx
@@ -25,7 +25,7 @@
         <w:spacing w:line="276" w:lineRule="auto"/>
         <w:ind w:firstLineChars="100" w:firstLine="220"/>
         <w:rPr>
-          <w:rFonts w:ascii="Times New Roman" w:hAnsi="Times New Roman" w:cs="Times New Roman"/>
+          <w:rFonts w:ascii="Times New Roman" w:hAnsi="Times New Roman" w:cs="Times New Roman" w:hint="eastAsia"/>
           <w:sz w:val="22"/>
         </w:rPr>
       </w:pPr>
@@ -58,78 +58,1395 @@
         <w:spacing w:line="276" w:lineRule="auto"/>
         <w:rPr>
           <w:rFonts w:ascii="Times New Roman" w:hAnsi="Times New Roman" w:cs="Times New Roman"/>
-          <w:sz w:val="22"/>
-        </w:rPr>
-      </w:pPr>
+          <w:b/>
+          <w:sz w:val="22"/>
+        </w:rPr>
+      </w:pPr>
+      <w:r>
+        <w:rPr>
+          <w:rFonts w:ascii="Times New Roman" w:hAnsi="Times New Roman" w:cs="Times New Roman"/>
+          <w:b/>
+          <w:sz w:val="22"/>
+        </w:rPr>
+        <w:t>● Test requirement</w:t>
+      </w:r>
     </w:p>
     <w:p>
       <w:pPr>
         <w:spacing w:line="276" w:lineRule="auto"/>
-        <w:rPr>
-          <w:rFonts w:ascii="Times New Roman" w:hAnsi="Times New Roman" w:cs="Times New Roman"/>
-          <w:b/>
-          <w:sz w:val="22"/>
-        </w:rPr>
-      </w:pPr>
-      <w:r>
-        <w:rPr>
-          <w:rFonts w:ascii="Times New Roman" w:hAnsi="Times New Roman" w:cs="Times New Roman"/>
-          <w:b/>
-          <w:sz w:val="22"/>
-        </w:rPr>
-        <w:t>● Test requirement</w:t>
+        <w:ind w:firstLineChars="100" w:firstLine="220"/>
+        <w:rPr>
+          <w:rFonts w:ascii="Times New Roman" w:hAnsi="Times New Roman" w:cs="Times New Roman" w:hint="eastAsia"/>
+          <w:sz w:val="22"/>
+        </w:rPr>
+      </w:pPr>
+      <w:r>
+        <w:rPr>
+          <w:rFonts w:ascii="Times New Roman" w:hAnsi="Times New Roman" w:cs="Times New Roman"/>
+          <w:sz w:val="22"/>
+        </w:rPr>
+        <w:t>The goal is to set a maximum of 100% and achieve the maximum branch coverage as possible.</w:t>
       </w:r>
     </w:p>
     <w:p>
       <w:pPr>
         <w:spacing w:line="276" w:lineRule="auto"/>
-        <w:ind w:firstLineChars="100" w:firstLine="220"/>
-        <w:rPr>
-          <w:rFonts w:ascii="Times New Roman" w:hAnsi="Times New Roman" w:cs="Times New Roman"/>
-          <w:sz w:val="22"/>
-        </w:rPr>
-      </w:pPr>
-      <w:r>
-        <w:rPr>
-          <w:rFonts w:ascii="Times New Roman" w:hAnsi="Times New Roman" w:cs="Times New Roman"/>
-          <w:sz w:val="22"/>
-        </w:rPr>
-        <w:t>The goal is to set a maximum of 100% and achieve the maximum branch coverage as possible.</w:t>
+        <w:rPr>
+          <w:rFonts w:ascii="Times New Roman" w:hAnsi="Times New Roman" w:cs="Times New Roman"/>
+          <w:b/>
+          <w:sz w:val="22"/>
+        </w:rPr>
+      </w:pPr>
+      <w:r>
+        <w:rPr>
+          <w:rFonts w:ascii="Times New Roman" w:hAnsi="Times New Roman" w:cs="Times New Roman"/>
+          <w:b/>
+          <w:sz w:val="22"/>
+        </w:rPr>
+        <w:t>● Coverage metrics</w:t>
       </w:r>
     </w:p>
     <w:p>
       <w:pPr>
         <w:spacing w:line="276" w:lineRule="auto"/>
-        <w:rPr>
-          <w:rFonts w:ascii="Times New Roman" w:hAnsi="Times New Roman" w:cs="Times New Roman"/>
-          <w:sz w:val="22"/>
-        </w:rPr>
-      </w:pPr>
+        <w:ind w:firstLineChars="100" w:firstLine="220"/>
+        <w:rPr>
+          <w:rFonts w:ascii="Times New Roman" w:hAnsi="Times New Roman" w:cs="Times New Roman"/>
+          <w:sz w:val="22"/>
+        </w:rPr>
+      </w:pPr>
+      <w:r>
+        <w:rPr>
+          <w:rFonts w:ascii="Times New Roman" w:hAnsi="Times New Roman" w:cs="Times New Roman"/>
+          <w:sz w:val="22"/>
+        </w:rPr>
+        <w:t>1. Use Junit test to achieve the maximum branch coverage.</w:t>
+      </w:r>
+    </w:p>
+    <w:tbl>
+      <w:tblPr>
+        <w:tblStyle w:val="a5"/>
+        <w:tblW w:w="0" w:type="auto"/>
+        <w:tblLook w:val="04A0" w:firstRow="1" w:lastRow="0" w:firstColumn="1" w:lastColumn="0" w:noHBand="0" w:noVBand="1"/>
+      </w:tblPr>
+      <w:tblGrid>
+        <w:gridCol w:w="9016"/>
+      </w:tblGrid>
+      <w:tr>
+        <w:tc>
+          <w:tcPr>
+            <w:tcW w:w="9016" w:type="dxa"/>
+          </w:tcPr>
+          <w:p>
+            <w:pPr>
+              <w:spacing w:line="276" w:lineRule="auto"/>
+              <w:rPr>
+                <w:rFonts w:ascii="Times New Roman" w:hAnsi="Times New Roman" w:cs="Times New Roman"/>
+                <w:sz w:val="22"/>
+              </w:rPr>
+            </w:pPr>
+            <w:r>
+              <w:rPr>
+                <w:rFonts w:ascii="Times New Roman" w:hAnsi="Times New Roman" w:cs="Times New Roman"/>
+                <w:sz w:val="22"/>
+              </w:rPr>
+              <w:t>package test;</w:t>
+            </w:r>
+          </w:p>
+          <w:p>
+            <w:pPr>
+              <w:spacing w:line="276" w:lineRule="auto"/>
+              <w:rPr>
+                <w:rFonts w:ascii="Times New Roman" w:hAnsi="Times New Roman" w:cs="Times New Roman" w:hint="eastAsia"/>
+                <w:sz w:val="22"/>
+              </w:rPr>
+            </w:pPr>
+          </w:p>
+          <w:p>
+            <w:pPr>
+              <w:spacing w:line="276" w:lineRule="auto"/>
+              <w:rPr>
+                <w:rFonts w:ascii="Times New Roman" w:hAnsi="Times New Roman" w:cs="Times New Roman"/>
+                <w:sz w:val="22"/>
+              </w:rPr>
+            </w:pPr>
+            <w:r>
+              <w:rPr>
+                <w:rFonts w:ascii="Times New Roman" w:hAnsi="Times New Roman" w:cs="Times New Roman"/>
+                <w:sz w:val="22"/>
+              </w:rPr>
+              <w:t xml:space="preserve">import </w:t>
+            </w:r>
+            <w:proofErr w:type="spellStart"/>
+            <w:proofErr w:type="gramStart"/>
+            <w:r>
+              <w:rPr>
+                <w:rFonts w:ascii="Times New Roman" w:hAnsi="Times New Roman" w:cs="Times New Roman"/>
+                <w:sz w:val="22"/>
+              </w:rPr>
+              <w:t>org.junit</w:t>
+            </w:r>
+            <w:proofErr w:type="gramEnd"/>
+            <w:r>
+              <w:rPr>
+                <w:rFonts w:ascii="Times New Roman" w:hAnsi="Times New Roman" w:cs="Times New Roman"/>
+                <w:sz w:val="22"/>
+              </w:rPr>
+              <w:t>.Test</w:t>
+            </w:r>
+            <w:proofErr w:type="spellEnd"/>
+            <w:r>
+              <w:rPr>
+                <w:rFonts w:ascii="Times New Roman" w:hAnsi="Times New Roman" w:cs="Times New Roman"/>
+                <w:sz w:val="22"/>
+              </w:rPr>
+              <w:t>;</w:t>
+            </w:r>
+          </w:p>
+          <w:p>
+            <w:pPr>
+              <w:spacing w:line="276" w:lineRule="auto"/>
+              <w:rPr>
+                <w:rFonts w:ascii="Times New Roman" w:hAnsi="Times New Roman" w:cs="Times New Roman" w:hint="eastAsia"/>
+                <w:sz w:val="22"/>
+              </w:rPr>
+            </w:pPr>
+            <w:r>
+              <w:rPr>
+                <w:rFonts w:ascii="Times New Roman" w:hAnsi="Times New Roman" w:cs="Times New Roman"/>
+                <w:sz w:val="22"/>
+              </w:rPr>
+              <w:t xml:space="preserve">import static </w:t>
+            </w:r>
+            <w:proofErr w:type="spellStart"/>
+            <w:proofErr w:type="gramStart"/>
+            <w:r>
+              <w:rPr>
+                <w:rFonts w:ascii="Times New Roman" w:hAnsi="Times New Roman" w:cs="Times New Roman"/>
+                <w:sz w:val="22"/>
+              </w:rPr>
+              <w:t>org.junit</w:t>
+            </w:r>
+            <w:proofErr w:type="gramEnd"/>
+            <w:r>
+              <w:rPr>
+                <w:rFonts w:ascii="Times New Roman" w:hAnsi="Times New Roman" w:cs="Times New Roman"/>
+                <w:sz w:val="22"/>
+              </w:rPr>
+              <w:t>.Assert</w:t>
+            </w:r>
+            <w:proofErr w:type="spellEnd"/>
+            <w:r>
+              <w:rPr>
+                <w:rFonts w:ascii="Times New Roman" w:hAnsi="Times New Roman" w:cs="Times New Roman"/>
+                <w:sz w:val="22"/>
+              </w:rPr>
+              <w:t>.*;</w:t>
+            </w:r>
+          </w:p>
+          <w:p>
+            <w:pPr>
+              <w:spacing w:line="276" w:lineRule="auto"/>
+              <w:rPr>
+                <w:rFonts w:ascii="Times New Roman" w:hAnsi="Times New Roman" w:cs="Times New Roman"/>
+                <w:sz w:val="22"/>
+              </w:rPr>
+            </w:pPr>
+            <w:r>
+              <w:rPr>
+                <w:rFonts w:ascii="Times New Roman" w:hAnsi="Times New Roman" w:cs="Times New Roman"/>
+                <w:sz w:val="22"/>
+              </w:rPr>
+              <w:t xml:space="preserve">import </w:t>
+            </w:r>
+            <w:proofErr w:type="spellStart"/>
+            <w:proofErr w:type="gramStart"/>
+            <w:r>
+              <w:rPr>
+                <w:rFonts w:ascii="Times New Roman" w:hAnsi="Times New Roman" w:cs="Times New Roman"/>
+                <w:sz w:val="22"/>
+              </w:rPr>
+              <w:t>edu.handong.se.markdownconverter</w:t>
+            </w:r>
+            <w:proofErr w:type="spellEnd"/>
+            <w:proofErr w:type="gramEnd"/>
+            <w:r>
+              <w:rPr>
+                <w:rFonts w:ascii="Times New Roman" w:hAnsi="Times New Roman" w:cs="Times New Roman"/>
+                <w:sz w:val="22"/>
+              </w:rPr>
+              <w:t>.*;</w:t>
+            </w:r>
+          </w:p>
+          <w:p>
+            <w:pPr>
+              <w:spacing w:line="276" w:lineRule="auto"/>
+              <w:rPr>
+                <w:rFonts w:ascii="Times New Roman" w:hAnsi="Times New Roman" w:cs="Times New Roman"/>
+                <w:sz w:val="22"/>
+              </w:rPr>
+            </w:pPr>
+          </w:p>
+          <w:p>
+            <w:pPr>
+              <w:spacing w:line="276" w:lineRule="auto"/>
+              <w:rPr>
+                <w:rFonts w:ascii="Times New Roman" w:hAnsi="Times New Roman" w:cs="Times New Roman"/>
+                <w:sz w:val="22"/>
+              </w:rPr>
+            </w:pPr>
+            <w:r>
+              <w:rPr>
+                <w:rFonts w:ascii="Times New Roman" w:hAnsi="Times New Roman" w:cs="Times New Roman"/>
+                <w:sz w:val="22"/>
+              </w:rPr>
+              <w:t xml:space="preserve">public class </w:t>
+            </w:r>
+            <w:proofErr w:type="spellStart"/>
+            <w:r>
+              <w:rPr>
+                <w:rFonts w:ascii="Times New Roman" w:hAnsi="Times New Roman" w:cs="Times New Roman"/>
+                <w:sz w:val="22"/>
+              </w:rPr>
+              <w:t>MDParserTest</w:t>
+            </w:r>
+            <w:proofErr w:type="spellEnd"/>
+          </w:p>
+          <w:p>
+            <w:pPr>
+              <w:spacing w:line="276" w:lineRule="auto"/>
+              <w:rPr>
+                <w:rFonts w:ascii="Times New Roman" w:hAnsi="Times New Roman" w:cs="Times New Roman" w:hint="eastAsia"/>
+                <w:sz w:val="22"/>
+              </w:rPr>
+            </w:pPr>
+            <w:r>
+              <w:rPr>
+                <w:rFonts w:ascii="Times New Roman" w:hAnsi="Times New Roman" w:cs="Times New Roman"/>
+                <w:sz w:val="22"/>
+              </w:rPr>
+              <w:t>{</w:t>
+            </w:r>
+          </w:p>
+          <w:p>
+            <w:pPr>
+              <w:spacing w:line="276" w:lineRule="auto"/>
+              <w:rPr>
+                <w:rFonts w:ascii="Times New Roman" w:hAnsi="Times New Roman" w:cs="Times New Roman"/>
+                <w:sz w:val="22"/>
+              </w:rPr>
+            </w:pPr>
+            <w:r>
+              <w:rPr>
+                <w:rFonts w:ascii="Times New Roman" w:hAnsi="Times New Roman" w:cs="Times New Roman"/>
+                <w:sz w:val="22"/>
+              </w:rPr>
+              <w:tab/>
+              <w:t>@Test</w:t>
+            </w:r>
+          </w:p>
+          <w:p>
+            <w:pPr>
+              <w:spacing w:line="276" w:lineRule="auto"/>
+              <w:rPr>
+                <w:rFonts w:ascii="Times New Roman" w:hAnsi="Times New Roman" w:cs="Times New Roman"/>
+                <w:sz w:val="22"/>
+              </w:rPr>
+            </w:pPr>
+            <w:r>
+              <w:rPr>
+                <w:rFonts w:ascii="Times New Roman" w:hAnsi="Times New Roman" w:cs="Times New Roman"/>
+                <w:sz w:val="22"/>
+              </w:rPr>
+              <w:tab/>
+              <w:t>public void textTest1() {</w:t>
+            </w:r>
+          </w:p>
+          <w:p>
+            <w:pPr>
+              <w:spacing w:line="276" w:lineRule="auto"/>
+              <w:rPr>
+                <w:rFonts w:ascii="Times New Roman" w:hAnsi="Times New Roman" w:cs="Times New Roman"/>
+                <w:sz w:val="22"/>
+              </w:rPr>
+            </w:pPr>
+            <w:r>
+              <w:rPr>
+                <w:rFonts w:ascii="Times New Roman" w:hAnsi="Times New Roman" w:cs="Times New Roman"/>
+                <w:sz w:val="22"/>
+              </w:rPr>
+              <w:tab/>
+            </w:r>
+            <w:r>
+              <w:rPr>
+                <w:rFonts w:ascii="Times New Roman" w:hAnsi="Times New Roman" w:cs="Times New Roman"/>
+                <w:sz w:val="22"/>
+              </w:rPr>
+              <w:tab/>
+              <w:t xml:space="preserve">Text t = new </w:t>
+            </w:r>
+            <w:proofErr w:type="gramStart"/>
+            <w:r>
+              <w:rPr>
+                <w:rFonts w:ascii="Times New Roman" w:hAnsi="Times New Roman" w:cs="Times New Roman"/>
+                <w:sz w:val="22"/>
+              </w:rPr>
+              <w:t>Text(</w:t>
+            </w:r>
+            <w:proofErr w:type="gramEnd"/>
+            <w:r>
+              <w:rPr>
+                <w:rFonts w:ascii="Times New Roman" w:hAnsi="Times New Roman" w:cs="Times New Roman"/>
+                <w:sz w:val="22"/>
+              </w:rPr>
+              <w:t>);</w:t>
+            </w:r>
+          </w:p>
+          <w:p>
+            <w:pPr>
+              <w:spacing w:line="276" w:lineRule="auto"/>
+              <w:rPr>
+                <w:rFonts w:ascii="Times New Roman" w:hAnsi="Times New Roman" w:cs="Times New Roman"/>
+                <w:sz w:val="22"/>
+              </w:rPr>
+            </w:pPr>
+            <w:r>
+              <w:rPr>
+                <w:rFonts w:ascii="Times New Roman" w:hAnsi="Times New Roman" w:cs="Times New Roman"/>
+                <w:sz w:val="22"/>
+              </w:rPr>
+              <w:tab/>
+            </w:r>
+            <w:r>
+              <w:rPr>
+                <w:rFonts w:ascii="Times New Roman" w:hAnsi="Times New Roman" w:cs="Times New Roman"/>
+                <w:sz w:val="22"/>
+              </w:rPr>
+              <w:tab/>
+              <w:t xml:space="preserve">String </w:t>
+            </w:r>
+            <w:proofErr w:type="spellStart"/>
+            <w:r>
+              <w:rPr>
+                <w:rFonts w:ascii="Times New Roman" w:hAnsi="Times New Roman" w:cs="Times New Roman"/>
+                <w:sz w:val="22"/>
+              </w:rPr>
+              <w:t>testText</w:t>
+            </w:r>
+            <w:proofErr w:type="spellEnd"/>
+            <w:r>
+              <w:rPr>
+                <w:rFonts w:ascii="Times New Roman" w:hAnsi="Times New Roman" w:cs="Times New Roman"/>
+                <w:sz w:val="22"/>
+              </w:rPr>
+              <w:t xml:space="preserve"> = "Hello";</w:t>
+            </w:r>
+          </w:p>
+          <w:p>
+            <w:pPr>
+              <w:spacing w:line="276" w:lineRule="auto"/>
+              <w:rPr>
+                <w:rFonts w:ascii="Times New Roman" w:hAnsi="Times New Roman" w:cs="Times New Roman"/>
+                <w:sz w:val="22"/>
+              </w:rPr>
+            </w:pPr>
+            <w:r>
+              <w:rPr>
+                <w:rFonts w:ascii="Times New Roman" w:hAnsi="Times New Roman" w:cs="Times New Roman"/>
+                <w:sz w:val="22"/>
+              </w:rPr>
+              <w:tab/>
+            </w:r>
+            <w:r>
+              <w:rPr>
+                <w:rFonts w:ascii="Times New Roman" w:hAnsi="Times New Roman" w:cs="Times New Roman"/>
+                <w:sz w:val="22"/>
+              </w:rPr>
+              <w:tab/>
+            </w:r>
+            <w:proofErr w:type="spellStart"/>
+            <w:proofErr w:type="gramStart"/>
+            <w:r>
+              <w:rPr>
+                <w:rFonts w:ascii="Times New Roman" w:hAnsi="Times New Roman" w:cs="Times New Roman"/>
+                <w:sz w:val="22"/>
+              </w:rPr>
+              <w:t>t.setValue</w:t>
+            </w:r>
+            <w:proofErr w:type="spellEnd"/>
+            <w:proofErr w:type="gramEnd"/>
+            <w:r>
+              <w:rPr>
+                <w:rFonts w:ascii="Times New Roman" w:hAnsi="Times New Roman" w:cs="Times New Roman"/>
+                <w:sz w:val="22"/>
+              </w:rPr>
+              <w:t>(</w:t>
+            </w:r>
+            <w:proofErr w:type="spellStart"/>
+            <w:r>
+              <w:rPr>
+                <w:rFonts w:ascii="Times New Roman" w:hAnsi="Times New Roman" w:cs="Times New Roman"/>
+                <w:sz w:val="22"/>
+              </w:rPr>
+              <w:t>testText</w:t>
+            </w:r>
+            <w:proofErr w:type="spellEnd"/>
+            <w:r>
+              <w:rPr>
+                <w:rFonts w:ascii="Times New Roman" w:hAnsi="Times New Roman" w:cs="Times New Roman"/>
+                <w:sz w:val="22"/>
+              </w:rPr>
+              <w:t>);</w:t>
+            </w:r>
+          </w:p>
+          <w:p>
+            <w:pPr>
+              <w:spacing w:line="276" w:lineRule="auto"/>
+              <w:rPr>
+                <w:rFonts w:ascii="Times New Roman" w:hAnsi="Times New Roman" w:cs="Times New Roman"/>
+                <w:sz w:val="22"/>
+              </w:rPr>
+            </w:pPr>
+            <w:r>
+              <w:rPr>
+                <w:rFonts w:ascii="Times New Roman" w:hAnsi="Times New Roman" w:cs="Times New Roman"/>
+                <w:sz w:val="22"/>
+              </w:rPr>
+              <w:tab/>
+            </w:r>
+            <w:r>
+              <w:rPr>
+                <w:rFonts w:ascii="Times New Roman" w:hAnsi="Times New Roman" w:cs="Times New Roman"/>
+                <w:sz w:val="22"/>
+              </w:rPr>
+              <w:tab/>
+              <w:t xml:space="preserve">String </w:t>
+            </w:r>
+            <w:proofErr w:type="spellStart"/>
+            <w:r>
+              <w:rPr>
+                <w:rFonts w:ascii="Times New Roman" w:hAnsi="Times New Roman" w:cs="Times New Roman"/>
+                <w:sz w:val="22"/>
+              </w:rPr>
+              <w:t>getTestText</w:t>
+            </w:r>
+            <w:proofErr w:type="spellEnd"/>
+            <w:r>
+              <w:rPr>
+                <w:rFonts w:ascii="Times New Roman" w:hAnsi="Times New Roman" w:cs="Times New Roman"/>
+                <w:sz w:val="22"/>
+              </w:rPr>
+              <w:t xml:space="preserve"> = </w:t>
+            </w:r>
+            <w:proofErr w:type="spellStart"/>
+            <w:proofErr w:type="gramStart"/>
+            <w:r>
+              <w:rPr>
+                <w:rFonts w:ascii="Times New Roman" w:hAnsi="Times New Roman" w:cs="Times New Roman"/>
+                <w:sz w:val="22"/>
+              </w:rPr>
+              <w:t>t.getValue</w:t>
+            </w:r>
+            <w:proofErr w:type="spellEnd"/>
+            <w:proofErr w:type="gramEnd"/>
+            <w:r>
+              <w:rPr>
+                <w:rFonts w:ascii="Times New Roman" w:hAnsi="Times New Roman" w:cs="Times New Roman"/>
+                <w:sz w:val="22"/>
+              </w:rPr>
+              <w:t>();</w:t>
+            </w:r>
+          </w:p>
+          <w:p>
+            <w:pPr>
+              <w:spacing w:line="276" w:lineRule="auto"/>
+              <w:rPr>
+                <w:rFonts w:ascii="Times New Roman" w:hAnsi="Times New Roman" w:cs="Times New Roman"/>
+                <w:sz w:val="22"/>
+              </w:rPr>
+            </w:pPr>
+            <w:r>
+              <w:rPr>
+                <w:rFonts w:ascii="Times New Roman" w:hAnsi="Times New Roman" w:cs="Times New Roman"/>
+                <w:sz w:val="22"/>
+              </w:rPr>
+              <w:tab/>
+            </w:r>
+            <w:r>
+              <w:rPr>
+                <w:rFonts w:ascii="Times New Roman" w:hAnsi="Times New Roman" w:cs="Times New Roman"/>
+                <w:sz w:val="22"/>
+              </w:rPr>
+              <w:tab/>
+            </w:r>
+            <w:proofErr w:type="spellStart"/>
+            <w:proofErr w:type="gramStart"/>
+            <w:r>
+              <w:rPr>
+                <w:rFonts w:ascii="Times New Roman" w:hAnsi="Times New Roman" w:cs="Times New Roman"/>
+                <w:sz w:val="22"/>
+              </w:rPr>
+              <w:t>assertEquals</w:t>
+            </w:r>
+            <w:proofErr w:type="spellEnd"/>
+            <w:r>
+              <w:rPr>
+                <w:rFonts w:ascii="Times New Roman" w:hAnsi="Times New Roman" w:cs="Times New Roman"/>
+                <w:sz w:val="22"/>
+              </w:rPr>
+              <w:t>(</w:t>
+            </w:r>
+            <w:proofErr w:type="spellStart"/>
+            <w:proofErr w:type="gramEnd"/>
+            <w:r>
+              <w:rPr>
+                <w:rFonts w:ascii="Times New Roman" w:hAnsi="Times New Roman" w:cs="Times New Roman"/>
+                <w:sz w:val="22"/>
+              </w:rPr>
+              <w:t>testText</w:t>
+            </w:r>
+            <w:proofErr w:type="spellEnd"/>
+            <w:r>
+              <w:rPr>
+                <w:rFonts w:ascii="Times New Roman" w:hAnsi="Times New Roman" w:cs="Times New Roman"/>
+                <w:sz w:val="22"/>
+              </w:rPr>
+              <w:t xml:space="preserve">, </w:t>
+            </w:r>
+            <w:proofErr w:type="spellStart"/>
+            <w:r>
+              <w:rPr>
+                <w:rFonts w:ascii="Times New Roman" w:hAnsi="Times New Roman" w:cs="Times New Roman"/>
+                <w:sz w:val="22"/>
+              </w:rPr>
+              <w:t>getTestText</w:t>
+            </w:r>
+            <w:proofErr w:type="spellEnd"/>
+            <w:r>
+              <w:rPr>
+                <w:rFonts w:ascii="Times New Roman" w:hAnsi="Times New Roman" w:cs="Times New Roman"/>
+                <w:sz w:val="22"/>
+              </w:rPr>
+              <w:t>);</w:t>
+            </w:r>
+          </w:p>
+          <w:p>
+            <w:pPr>
+              <w:spacing w:line="276" w:lineRule="auto"/>
+              <w:rPr>
+                <w:rFonts w:ascii="Times New Roman" w:hAnsi="Times New Roman" w:cs="Times New Roman"/>
+                <w:sz w:val="22"/>
+              </w:rPr>
+            </w:pPr>
+            <w:r>
+              <w:rPr>
+                <w:rFonts w:ascii="Times New Roman" w:hAnsi="Times New Roman" w:cs="Times New Roman"/>
+                <w:sz w:val="22"/>
+              </w:rPr>
+              <w:tab/>
+              <w:t>}</w:t>
+            </w:r>
+          </w:p>
+          <w:p>
+            <w:pPr>
+              <w:spacing w:line="276" w:lineRule="auto"/>
+              <w:rPr>
+                <w:rFonts w:ascii="Times New Roman" w:hAnsi="Times New Roman" w:cs="Times New Roman" w:hint="eastAsia"/>
+                <w:sz w:val="22"/>
+              </w:rPr>
+            </w:pPr>
+            <w:r>
+              <w:rPr>
+                <w:rFonts w:ascii="Times New Roman" w:hAnsi="Times New Roman" w:cs="Times New Roman" w:hint="eastAsia"/>
+                <w:sz w:val="22"/>
+              </w:rPr>
+              <w:t>}</w:t>
+            </w:r>
+          </w:p>
+        </w:tc>
+      </w:tr>
+    </w:tbl>
+    <w:p>
+      <w:pPr>
+        <w:spacing w:line="276" w:lineRule="auto"/>
+        <w:ind w:firstLineChars="100" w:firstLine="220"/>
+        <w:rPr>
+          <w:rFonts w:ascii="Times New Roman" w:hAnsi="Times New Roman" w:cs="Times New Roman"/>
+          <w:sz w:val="22"/>
+        </w:rPr>
+      </w:pPr>
+      <w:r>
+        <w:rPr>
+          <w:rFonts w:ascii="Times New Roman" w:hAnsi="Times New Roman" w:cs="Times New Roman"/>
+          <w:sz w:val="22"/>
+        </w:rPr>
+        <w:t>To write tests for Junit</w:t>
+      </w:r>
+      <w:r>
+        <w:rPr>
+          <w:rFonts w:ascii="Times New Roman" w:hAnsi="Times New Roman" w:cs="Times New Roman"/>
+          <w:sz w:val="22"/>
+        </w:rPr>
+        <w:t xml:space="preserve">, we need to use the </w:t>
+      </w:r>
+      <w:proofErr w:type="spellStart"/>
+      <w:r>
+        <w:rPr>
+          <w:rFonts w:ascii="Times New Roman" w:hAnsi="Times New Roman" w:cs="Times New Roman"/>
+          <w:sz w:val="22"/>
+        </w:rPr>
+        <w:t>the</w:t>
+      </w:r>
+      <w:proofErr w:type="spellEnd"/>
+      <w:r>
+        <w:rPr>
+          <w:rFonts w:ascii="Times New Roman" w:hAnsi="Times New Roman" w:cs="Times New Roman"/>
+          <w:sz w:val="22"/>
+        </w:rPr>
+        <w:t xml:space="preserve"> methods of </w:t>
+      </w:r>
+      <w:proofErr w:type="spellStart"/>
+      <w:proofErr w:type="gramStart"/>
+      <w:r>
+        <w:rPr>
+          <w:rFonts w:ascii="Times New Roman" w:hAnsi="Times New Roman" w:cs="Times New Roman"/>
+          <w:sz w:val="22"/>
+        </w:rPr>
+        <w:t>junit.assert</w:t>
+      </w:r>
+      <w:proofErr w:type="spellEnd"/>
+      <w:proofErr w:type="gramEnd"/>
+      <w:r>
+        <w:rPr>
+          <w:rFonts w:ascii="Times New Roman" w:hAnsi="Times New Roman" w:cs="Times New Roman"/>
+          <w:sz w:val="22"/>
+        </w:rPr>
+        <w:t xml:space="preserve">. So we imported </w:t>
+      </w:r>
+      <w:proofErr w:type="spellStart"/>
+      <w:proofErr w:type="gramStart"/>
+      <w:r>
+        <w:rPr>
+          <w:rFonts w:ascii="Times New Roman" w:hAnsi="Times New Roman" w:cs="Times New Roman"/>
+          <w:sz w:val="22"/>
+        </w:rPr>
+        <w:t>junit.Assert</w:t>
+      </w:r>
+      <w:proofErr w:type="spellEnd"/>
+      <w:proofErr w:type="gramEnd"/>
+      <w:r>
+        <w:rPr>
+          <w:rFonts w:ascii="Times New Roman" w:hAnsi="Times New Roman" w:cs="Times New Roman"/>
+          <w:sz w:val="22"/>
+        </w:rPr>
+        <w:t xml:space="preserve"> and </w:t>
+      </w:r>
+      <w:proofErr w:type="spellStart"/>
+      <w:r>
+        <w:rPr>
+          <w:rFonts w:ascii="Times New Roman" w:hAnsi="Times New Roman" w:cs="Times New Roman"/>
+          <w:sz w:val="22"/>
+        </w:rPr>
+        <w:t>junit.Test</w:t>
+      </w:r>
+      <w:proofErr w:type="spellEnd"/>
+      <w:r>
+        <w:rPr>
+          <w:rFonts w:ascii="Times New Roman" w:hAnsi="Times New Roman" w:cs="Times New Roman"/>
+          <w:sz w:val="22"/>
+        </w:rPr>
+        <w:t xml:space="preserve">. </w:t>
+      </w:r>
+      <w:r>
+        <w:rPr>
+          <w:rFonts w:ascii="Times New Roman" w:hAnsi="Times New Roman" w:cs="Times New Roman"/>
+          <w:sz w:val="22"/>
+        </w:rPr>
+        <w:t xml:space="preserve">And, as in the example code above, we used the </w:t>
+      </w:r>
+      <w:proofErr w:type="spellStart"/>
+      <w:r>
+        <w:rPr>
+          <w:rFonts w:ascii="Times New Roman" w:hAnsi="Times New Roman" w:cs="Times New Roman"/>
+          <w:sz w:val="22"/>
+        </w:rPr>
+        <w:t>assertEquals</w:t>
+      </w:r>
+      <w:proofErr w:type="spellEnd"/>
+      <w:r>
+        <w:rPr>
+          <w:rFonts w:ascii="Times New Roman" w:hAnsi="Times New Roman" w:cs="Times New Roman"/>
+          <w:sz w:val="22"/>
+        </w:rPr>
+        <w:t xml:space="preserve"> method to check whether the get method works well.</w:t>
+      </w:r>
     </w:p>
     <w:p>
       <w:pPr>
         <w:spacing w:line="276" w:lineRule="auto"/>
-        <w:rPr>
-          <w:rFonts w:ascii="Times New Roman" w:hAnsi="Times New Roman" w:cs="Times New Roman"/>
-          <w:b/>
-          <w:sz w:val="22"/>
-        </w:rPr>
-      </w:pPr>
-      <w:r>
-        <w:rPr>
-          <w:rFonts w:ascii="Times New Roman" w:hAnsi="Times New Roman" w:cs="Times New Roman"/>
-          <w:b/>
-          <w:sz w:val="22"/>
-        </w:rPr>
-        <w:t>●</w:t>
-      </w:r>
-      <w:r>
-        <w:rPr>
-          <w:rFonts w:ascii="Times New Roman" w:hAnsi="Times New Roman" w:cs="Times New Roman"/>
-          <w:b/>
-          <w:sz w:val="22"/>
-        </w:rPr>
-        <w:t xml:space="preserve"> Coverage metrics</w:t>
+        <w:ind w:firstLineChars="100" w:firstLine="220"/>
+        <w:rPr>
+          <w:rFonts w:ascii="Times New Roman" w:hAnsi="Times New Roman" w:cs="Times New Roman"/>
+          <w:sz w:val="22"/>
+        </w:rPr>
+      </w:pPr>
+      <w:r>
+        <w:rPr>
+          <w:rFonts w:ascii="Times New Roman" w:hAnsi="Times New Roman" w:cs="Times New Roman"/>
+          <w:sz w:val="22"/>
+        </w:rPr>
+        <w:t>2. Use an Ant build script to unit-test project</w:t>
+      </w:r>
+    </w:p>
+    <w:tbl>
+      <w:tblPr>
+        <w:tblStyle w:val="a5"/>
+        <w:tblW w:w="0" w:type="auto"/>
+        <w:tblLook w:val="04A0" w:firstRow="1" w:lastRow="0" w:firstColumn="1" w:lastColumn="0" w:noHBand="0" w:noVBand="1"/>
+      </w:tblPr>
+      <w:tblGrid>
+        <w:gridCol w:w="9016"/>
+      </w:tblGrid>
+      <w:tr>
+        <w:tc>
+          <w:tcPr>
+            <w:tcW w:w="9016" w:type="dxa"/>
+          </w:tcPr>
+          <w:p>
+            <w:pPr>
+              <w:spacing w:line="276" w:lineRule="auto"/>
+              <w:jc w:val="left"/>
+              <w:rPr>
+                <w:rFonts w:ascii="Times New Roman" w:hAnsi="Times New Roman" w:cs="Times New Roman" w:hint="eastAsia"/>
+                <w:sz w:val="22"/>
+              </w:rPr>
+            </w:pPr>
+            <w:r>
+              <w:rPr>
+                <w:rFonts w:ascii="Times New Roman" w:hAnsi="Times New Roman" w:cs="Times New Roman"/>
+                <w:sz w:val="22"/>
+              </w:rPr>
+              <w:t>&lt;project</w:t>
+            </w:r>
+            <w:r>
+              <w:rPr>
+                <w:rFonts w:ascii="Times New Roman" w:hAnsi="Times New Roman" w:cs="Times New Roman"/>
+                <w:sz w:val="22"/>
+              </w:rPr>
+              <w:t xml:space="preserve"> </w:t>
+            </w:r>
+            <w:r>
+              <w:rPr>
+                <w:rFonts w:ascii="Times New Roman" w:hAnsi="Times New Roman" w:cs="Times New Roman"/>
+                <w:sz w:val="22"/>
+              </w:rPr>
+              <w:t>name="2017-SE-Team-8"</w:t>
+            </w:r>
+            <w:r>
+              <w:rPr>
+                <w:rFonts w:ascii="Times New Roman" w:hAnsi="Times New Roman" w:cs="Times New Roman"/>
+                <w:sz w:val="22"/>
+              </w:rPr>
+              <w:t xml:space="preserve"> </w:t>
+            </w:r>
+            <w:r>
+              <w:rPr>
+                <w:rFonts w:ascii="Times New Roman" w:hAnsi="Times New Roman" w:cs="Times New Roman"/>
+                <w:sz w:val="22"/>
+              </w:rPr>
+              <w:t xml:space="preserve">default="compile" </w:t>
+            </w:r>
+            <w:proofErr w:type="spellStart"/>
+            <w:r>
+              <w:rPr>
+                <w:rFonts w:ascii="Times New Roman" w:hAnsi="Times New Roman" w:cs="Times New Roman"/>
+                <w:sz w:val="22"/>
+              </w:rPr>
+              <w:t>basedir</w:t>
+            </w:r>
+            <w:proofErr w:type="spellEnd"/>
+            <w:r>
+              <w:rPr>
+                <w:rFonts w:ascii="Times New Roman" w:hAnsi="Times New Roman" w:cs="Times New Roman"/>
+                <w:sz w:val="22"/>
+              </w:rPr>
+              <w:t xml:space="preserve">="." </w:t>
+            </w:r>
+            <w:proofErr w:type="spellStart"/>
+            <w:proofErr w:type="gramStart"/>
+            <w:r>
+              <w:rPr>
+                <w:rFonts w:ascii="Times New Roman" w:hAnsi="Times New Roman" w:cs="Times New Roman"/>
+                <w:sz w:val="22"/>
+              </w:rPr>
+              <w:t>xmlns:jacoco</w:t>
+            </w:r>
+            <w:proofErr w:type="spellEnd"/>
+            <w:proofErr w:type="gramEnd"/>
+            <w:r>
+              <w:rPr>
+                <w:rFonts w:ascii="Times New Roman" w:hAnsi="Times New Roman" w:cs="Times New Roman"/>
+                <w:sz w:val="22"/>
+              </w:rPr>
+              <w:t>="</w:t>
+            </w:r>
+            <w:proofErr w:type="spellStart"/>
+            <w:r>
+              <w:rPr>
+                <w:rFonts w:ascii="Times New Roman" w:hAnsi="Times New Roman" w:cs="Times New Roman"/>
+                <w:sz w:val="22"/>
+              </w:rPr>
+              <w:t>antlib:org.jacoco.ant</w:t>
+            </w:r>
+            <w:proofErr w:type="spellEnd"/>
+            <w:r>
+              <w:rPr>
+                <w:rFonts w:ascii="Times New Roman" w:hAnsi="Times New Roman" w:cs="Times New Roman"/>
+                <w:sz w:val="22"/>
+              </w:rPr>
+              <w:t>"&gt;</w:t>
+            </w:r>
+          </w:p>
+          <w:p>
+            <w:pPr>
+              <w:spacing w:line="276" w:lineRule="auto"/>
+              <w:jc w:val="left"/>
+              <w:rPr>
+                <w:rFonts w:ascii="Times New Roman" w:hAnsi="Times New Roman" w:cs="Times New Roman"/>
+                <w:sz w:val="22"/>
+              </w:rPr>
+            </w:pPr>
+            <w:r>
+              <w:rPr>
+                <w:rFonts w:ascii="Times New Roman" w:hAnsi="Times New Roman" w:cs="Times New Roman"/>
+                <w:sz w:val="22"/>
+              </w:rPr>
+              <w:tab/>
+              <w:t>&lt;target name="test" depends ="build"&gt;</w:t>
+            </w:r>
+          </w:p>
+          <w:p>
+            <w:pPr>
+              <w:spacing w:line="276" w:lineRule="auto"/>
+              <w:jc w:val="left"/>
+              <w:rPr>
+                <w:rFonts w:ascii="Times New Roman" w:hAnsi="Times New Roman" w:cs="Times New Roman"/>
+                <w:sz w:val="22"/>
+              </w:rPr>
+            </w:pPr>
+            <w:r>
+              <w:rPr>
+                <w:rFonts w:ascii="Times New Roman" w:hAnsi="Times New Roman" w:cs="Times New Roman"/>
+                <w:sz w:val="22"/>
+              </w:rPr>
+              <w:tab/>
+            </w:r>
+            <w:r>
+              <w:rPr>
+                <w:rFonts w:ascii="Times New Roman" w:hAnsi="Times New Roman" w:cs="Times New Roman"/>
+                <w:sz w:val="22"/>
+              </w:rPr>
+              <w:tab/>
+              <w:t>&lt;</w:t>
+            </w:r>
+            <w:proofErr w:type="spellStart"/>
+            <w:r>
+              <w:rPr>
+                <w:rFonts w:ascii="Times New Roman" w:hAnsi="Times New Roman" w:cs="Times New Roman"/>
+                <w:sz w:val="22"/>
+              </w:rPr>
+              <w:t>junit</w:t>
+            </w:r>
+            <w:proofErr w:type="spellEnd"/>
+            <w:r>
+              <w:rPr>
+                <w:rFonts w:ascii="Times New Roman" w:hAnsi="Times New Roman" w:cs="Times New Roman"/>
+                <w:sz w:val="22"/>
+              </w:rPr>
+              <w:t xml:space="preserve"> </w:t>
+            </w:r>
+            <w:proofErr w:type="spellStart"/>
+            <w:r>
+              <w:rPr>
+                <w:rFonts w:ascii="Times New Roman" w:hAnsi="Times New Roman" w:cs="Times New Roman"/>
+                <w:sz w:val="22"/>
+              </w:rPr>
+              <w:t>showoutput</w:t>
+            </w:r>
+            <w:proofErr w:type="spellEnd"/>
+            <w:r>
+              <w:rPr>
+                <w:rFonts w:ascii="Times New Roman" w:hAnsi="Times New Roman" w:cs="Times New Roman"/>
+                <w:sz w:val="22"/>
+              </w:rPr>
+              <w:t xml:space="preserve">="true" </w:t>
+            </w:r>
+            <w:proofErr w:type="spellStart"/>
+            <w:r>
+              <w:rPr>
+                <w:rFonts w:ascii="Times New Roman" w:hAnsi="Times New Roman" w:cs="Times New Roman"/>
+                <w:sz w:val="22"/>
+              </w:rPr>
+              <w:t>printsummary</w:t>
+            </w:r>
+            <w:proofErr w:type="spellEnd"/>
+            <w:r>
+              <w:rPr>
+                <w:rFonts w:ascii="Times New Roman" w:hAnsi="Times New Roman" w:cs="Times New Roman"/>
+                <w:sz w:val="22"/>
+              </w:rPr>
+              <w:t xml:space="preserve">="on" </w:t>
+            </w:r>
+            <w:proofErr w:type="spellStart"/>
+            <w:r>
+              <w:rPr>
+                <w:rFonts w:ascii="Times New Roman" w:hAnsi="Times New Roman" w:cs="Times New Roman"/>
+                <w:sz w:val="22"/>
+              </w:rPr>
+              <w:t>enabletestlistenerevents</w:t>
+            </w:r>
+            <w:proofErr w:type="spellEnd"/>
+            <w:r>
+              <w:rPr>
+                <w:rFonts w:ascii="Times New Roman" w:hAnsi="Times New Roman" w:cs="Times New Roman"/>
+                <w:sz w:val="22"/>
+              </w:rPr>
+              <w:t>="true" fork="true"&gt;</w:t>
+            </w:r>
+          </w:p>
+          <w:p>
+            <w:pPr>
+              <w:spacing w:line="276" w:lineRule="auto"/>
+              <w:jc w:val="left"/>
+              <w:rPr>
+                <w:rFonts w:ascii="Times New Roman" w:hAnsi="Times New Roman" w:cs="Times New Roman"/>
+                <w:sz w:val="22"/>
+              </w:rPr>
+            </w:pPr>
+            <w:r>
+              <w:rPr>
+                <w:rFonts w:ascii="Times New Roman" w:hAnsi="Times New Roman" w:cs="Times New Roman"/>
+                <w:sz w:val="22"/>
+              </w:rPr>
+              <w:tab/>
+            </w:r>
+            <w:r>
+              <w:rPr>
+                <w:rFonts w:ascii="Times New Roman" w:hAnsi="Times New Roman" w:cs="Times New Roman"/>
+                <w:sz w:val="22"/>
+              </w:rPr>
+              <w:tab/>
+            </w:r>
+            <w:r>
+              <w:rPr>
+                <w:rFonts w:ascii="Times New Roman" w:hAnsi="Times New Roman" w:cs="Times New Roman"/>
+                <w:sz w:val="22"/>
+              </w:rPr>
+              <w:tab/>
+              <w:t>&lt;</w:t>
+            </w:r>
+            <w:proofErr w:type="spellStart"/>
+            <w:r>
+              <w:rPr>
+                <w:rFonts w:ascii="Times New Roman" w:hAnsi="Times New Roman" w:cs="Times New Roman"/>
+                <w:sz w:val="22"/>
+              </w:rPr>
+              <w:t>classpath</w:t>
+            </w:r>
+            <w:proofErr w:type="spellEnd"/>
+            <w:r>
+              <w:rPr>
+                <w:rFonts w:ascii="Times New Roman" w:hAnsi="Times New Roman" w:cs="Times New Roman"/>
+                <w:sz w:val="22"/>
+              </w:rPr>
+              <w:t xml:space="preserve"> path="${</w:t>
+            </w:r>
+            <w:proofErr w:type="spellStart"/>
+            <w:r>
+              <w:rPr>
+                <w:rFonts w:ascii="Times New Roman" w:hAnsi="Times New Roman" w:cs="Times New Roman"/>
+                <w:sz w:val="22"/>
+              </w:rPr>
+              <w:t>build.dir</w:t>
+            </w:r>
+            <w:proofErr w:type="spellEnd"/>
+            <w:r>
+              <w:rPr>
+                <w:rFonts w:ascii="Times New Roman" w:hAnsi="Times New Roman" w:cs="Times New Roman"/>
+                <w:sz w:val="22"/>
+              </w:rPr>
+              <w:t>}" /&gt;</w:t>
+            </w:r>
+          </w:p>
+          <w:p>
+            <w:pPr>
+              <w:spacing w:line="276" w:lineRule="auto"/>
+              <w:jc w:val="left"/>
+              <w:rPr>
+                <w:rFonts w:ascii="Times New Roman" w:hAnsi="Times New Roman" w:cs="Times New Roman"/>
+                <w:sz w:val="22"/>
+              </w:rPr>
+            </w:pPr>
+            <w:r>
+              <w:rPr>
+                <w:rFonts w:ascii="Times New Roman" w:hAnsi="Times New Roman" w:cs="Times New Roman"/>
+                <w:sz w:val="22"/>
+              </w:rPr>
+              <w:tab/>
+            </w:r>
+            <w:r>
+              <w:rPr>
+                <w:rFonts w:ascii="Times New Roman" w:hAnsi="Times New Roman" w:cs="Times New Roman"/>
+                <w:sz w:val="22"/>
+              </w:rPr>
+              <w:tab/>
+            </w:r>
+            <w:r>
+              <w:rPr>
+                <w:rFonts w:ascii="Times New Roman" w:hAnsi="Times New Roman" w:cs="Times New Roman"/>
+                <w:sz w:val="22"/>
+              </w:rPr>
+              <w:tab/>
+              <w:t>&lt;</w:t>
+            </w:r>
+            <w:proofErr w:type="spellStart"/>
+            <w:r>
+              <w:rPr>
+                <w:rFonts w:ascii="Times New Roman" w:hAnsi="Times New Roman" w:cs="Times New Roman"/>
+                <w:sz w:val="22"/>
+              </w:rPr>
+              <w:t>classpath</w:t>
+            </w:r>
+            <w:proofErr w:type="spellEnd"/>
+            <w:r>
+              <w:rPr>
+                <w:rFonts w:ascii="Times New Roman" w:hAnsi="Times New Roman" w:cs="Times New Roman"/>
+                <w:sz w:val="22"/>
+              </w:rPr>
+              <w:t xml:space="preserve"> path="lib/junit.jar" /&gt;</w:t>
+            </w:r>
+          </w:p>
+          <w:p>
+            <w:pPr>
+              <w:spacing w:line="276" w:lineRule="auto"/>
+              <w:jc w:val="left"/>
+              <w:rPr>
+                <w:rFonts w:ascii="Times New Roman" w:hAnsi="Times New Roman" w:cs="Times New Roman" w:hint="eastAsia"/>
+                <w:sz w:val="22"/>
+              </w:rPr>
+            </w:pPr>
+            <w:r>
+              <w:rPr>
+                <w:rFonts w:ascii="Times New Roman" w:hAnsi="Times New Roman" w:cs="Times New Roman"/>
+                <w:sz w:val="22"/>
+              </w:rPr>
+              <w:tab/>
+            </w:r>
+            <w:r>
+              <w:rPr>
+                <w:rFonts w:ascii="Times New Roman" w:hAnsi="Times New Roman" w:cs="Times New Roman"/>
+                <w:sz w:val="22"/>
+              </w:rPr>
+              <w:tab/>
+            </w:r>
+            <w:r>
+              <w:rPr>
+                <w:rFonts w:ascii="Times New Roman" w:hAnsi="Times New Roman" w:cs="Times New Roman"/>
+                <w:sz w:val="22"/>
+              </w:rPr>
+              <w:tab/>
+              <w:t>&lt;</w:t>
+            </w:r>
+            <w:proofErr w:type="spellStart"/>
+            <w:r>
+              <w:rPr>
+                <w:rFonts w:ascii="Times New Roman" w:hAnsi="Times New Roman" w:cs="Times New Roman"/>
+                <w:sz w:val="22"/>
+              </w:rPr>
+              <w:t>classpath</w:t>
+            </w:r>
+            <w:proofErr w:type="spellEnd"/>
+            <w:r>
+              <w:rPr>
+                <w:rFonts w:ascii="Times New Roman" w:hAnsi="Times New Roman" w:cs="Times New Roman"/>
+                <w:sz w:val="22"/>
+              </w:rPr>
+              <w:t xml:space="preserve"> path="lib/hamcrest-core.jar" /&gt;</w:t>
+            </w:r>
+          </w:p>
+          <w:p>
+            <w:pPr>
+              <w:spacing w:line="276" w:lineRule="auto"/>
+              <w:jc w:val="left"/>
+              <w:rPr>
+                <w:rFonts w:ascii="Times New Roman" w:hAnsi="Times New Roman" w:cs="Times New Roman" w:hint="eastAsia"/>
+                <w:sz w:val="22"/>
+              </w:rPr>
+            </w:pPr>
+            <w:r>
+              <w:rPr>
+                <w:rFonts w:ascii="Times New Roman" w:hAnsi="Times New Roman" w:cs="Times New Roman"/>
+                <w:sz w:val="22"/>
+              </w:rPr>
+              <w:tab/>
+            </w:r>
+            <w:r>
+              <w:rPr>
+                <w:rFonts w:ascii="Times New Roman" w:hAnsi="Times New Roman" w:cs="Times New Roman"/>
+                <w:sz w:val="22"/>
+              </w:rPr>
+              <w:tab/>
+            </w:r>
+            <w:r>
+              <w:rPr>
+                <w:rFonts w:ascii="Times New Roman" w:hAnsi="Times New Roman" w:cs="Times New Roman"/>
+                <w:sz w:val="22"/>
+              </w:rPr>
+              <w:tab/>
+              <w:t xml:space="preserve">&lt;formatter type="plain" </w:t>
+            </w:r>
+            <w:proofErr w:type="spellStart"/>
+            <w:r>
+              <w:rPr>
+                <w:rFonts w:ascii="Times New Roman" w:hAnsi="Times New Roman" w:cs="Times New Roman"/>
+                <w:sz w:val="22"/>
+              </w:rPr>
+              <w:t>usefile</w:t>
+            </w:r>
+            <w:proofErr w:type="spellEnd"/>
+            <w:r>
+              <w:rPr>
+                <w:rFonts w:ascii="Times New Roman" w:hAnsi="Times New Roman" w:cs="Times New Roman"/>
+                <w:sz w:val="22"/>
+              </w:rPr>
+              <w:t>="false" /&gt;</w:t>
+            </w:r>
+          </w:p>
+          <w:p>
+            <w:pPr>
+              <w:spacing w:line="276" w:lineRule="auto"/>
+              <w:jc w:val="left"/>
+              <w:rPr>
+                <w:rFonts w:ascii="Times New Roman" w:hAnsi="Times New Roman" w:cs="Times New Roman"/>
+                <w:sz w:val="22"/>
+              </w:rPr>
+            </w:pPr>
+            <w:r>
+              <w:rPr>
+                <w:rFonts w:ascii="Times New Roman" w:hAnsi="Times New Roman" w:cs="Times New Roman"/>
+                <w:sz w:val="22"/>
+              </w:rPr>
+              <w:tab/>
+            </w:r>
+            <w:r>
+              <w:rPr>
+                <w:rFonts w:ascii="Times New Roman" w:hAnsi="Times New Roman" w:cs="Times New Roman"/>
+                <w:sz w:val="22"/>
+              </w:rPr>
+              <w:tab/>
+            </w:r>
+            <w:r>
+              <w:rPr>
+                <w:rFonts w:ascii="Times New Roman" w:hAnsi="Times New Roman" w:cs="Times New Roman"/>
+                <w:sz w:val="22"/>
+              </w:rPr>
+              <w:tab/>
+              <w:t>&lt;test name="</w:t>
+            </w:r>
+            <w:proofErr w:type="spellStart"/>
+            <w:proofErr w:type="gramStart"/>
+            <w:r>
+              <w:rPr>
+                <w:rFonts w:ascii="Times New Roman" w:hAnsi="Times New Roman" w:cs="Times New Roman"/>
+                <w:sz w:val="22"/>
+              </w:rPr>
+              <w:t>test.MDParserTest</w:t>
+            </w:r>
+            <w:proofErr w:type="spellEnd"/>
+            <w:proofErr w:type="gramEnd"/>
+            <w:r>
+              <w:rPr>
+                <w:rFonts w:ascii="Times New Roman" w:hAnsi="Times New Roman" w:cs="Times New Roman"/>
+                <w:sz w:val="22"/>
+              </w:rPr>
+              <w:t>"&gt;</w:t>
+            </w:r>
+          </w:p>
+          <w:p>
+            <w:pPr>
+              <w:spacing w:line="276" w:lineRule="auto"/>
+              <w:jc w:val="left"/>
+              <w:rPr>
+                <w:rFonts w:ascii="Times New Roman" w:hAnsi="Times New Roman" w:cs="Times New Roman"/>
+                <w:sz w:val="22"/>
+              </w:rPr>
+            </w:pPr>
+            <w:r>
+              <w:rPr>
+                <w:rFonts w:ascii="Times New Roman" w:hAnsi="Times New Roman" w:cs="Times New Roman"/>
+                <w:sz w:val="22"/>
+              </w:rPr>
+              <w:tab/>
+            </w:r>
+            <w:r>
+              <w:rPr>
+                <w:rFonts w:ascii="Times New Roman" w:hAnsi="Times New Roman" w:cs="Times New Roman"/>
+                <w:sz w:val="22"/>
+              </w:rPr>
+              <w:tab/>
+            </w:r>
+            <w:r>
+              <w:rPr>
+                <w:rFonts w:ascii="Times New Roman" w:hAnsi="Times New Roman" w:cs="Times New Roman"/>
+                <w:sz w:val="22"/>
+              </w:rPr>
+              <w:tab/>
+              <w:t>&lt;/test&gt;</w:t>
+            </w:r>
+          </w:p>
+          <w:p>
+            <w:pPr>
+              <w:spacing w:line="276" w:lineRule="auto"/>
+              <w:jc w:val="left"/>
+              <w:rPr>
+                <w:rFonts w:ascii="Times New Roman" w:hAnsi="Times New Roman" w:cs="Times New Roman"/>
+                <w:sz w:val="22"/>
+              </w:rPr>
+            </w:pPr>
+            <w:r>
+              <w:rPr>
+                <w:rFonts w:ascii="Times New Roman" w:hAnsi="Times New Roman" w:cs="Times New Roman"/>
+                <w:sz w:val="22"/>
+              </w:rPr>
+              <w:tab/>
+            </w:r>
+            <w:r>
+              <w:rPr>
+                <w:rFonts w:ascii="Times New Roman" w:hAnsi="Times New Roman" w:cs="Times New Roman"/>
+                <w:sz w:val="22"/>
+              </w:rPr>
+              <w:tab/>
+              <w:t>&lt;/</w:t>
+            </w:r>
+            <w:proofErr w:type="spellStart"/>
+            <w:r>
+              <w:rPr>
+                <w:rFonts w:ascii="Times New Roman" w:hAnsi="Times New Roman" w:cs="Times New Roman"/>
+                <w:sz w:val="22"/>
+              </w:rPr>
+              <w:t>junit</w:t>
+            </w:r>
+            <w:proofErr w:type="spellEnd"/>
+            <w:r>
+              <w:rPr>
+                <w:rFonts w:ascii="Times New Roman" w:hAnsi="Times New Roman" w:cs="Times New Roman"/>
+                <w:sz w:val="22"/>
+              </w:rPr>
+              <w:t>&gt;</w:t>
+            </w:r>
+          </w:p>
+          <w:p>
+            <w:pPr>
+              <w:spacing w:line="276" w:lineRule="auto"/>
+              <w:jc w:val="left"/>
+              <w:rPr>
+                <w:rFonts w:ascii="Times New Roman" w:hAnsi="Times New Roman" w:cs="Times New Roman" w:hint="eastAsia"/>
+                <w:sz w:val="22"/>
+              </w:rPr>
+            </w:pPr>
+            <w:r>
+              <w:rPr>
+                <w:rFonts w:ascii="Times New Roman" w:hAnsi="Times New Roman" w:cs="Times New Roman"/>
+                <w:sz w:val="22"/>
+              </w:rPr>
+              <w:tab/>
+              <w:t>&lt;/target&gt;</w:t>
+            </w:r>
+          </w:p>
+        </w:tc>
+      </w:tr>
+    </w:tbl>
+    <w:p>
+      <w:pPr>
+        <w:spacing w:line="276" w:lineRule="auto"/>
+        <w:ind w:firstLineChars="100" w:firstLine="220"/>
+        <w:rPr>
+          <w:rFonts w:ascii="Times New Roman" w:hAnsi="Times New Roman" w:cs="Times New Roman" w:hint="eastAsia"/>
+          <w:sz w:val="22"/>
+        </w:rPr>
+      </w:pPr>
+      <w:r>
+        <w:rPr>
+          <w:rFonts w:ascii="Times New Roman" w:hAnsi="Times New Roman" w:cs="Times New Roman" w:hint="eastAsia"/>
+          <w:sz w:val="22"/>
+        </w:rPr>
+        <w:lastRenderedPageBreak/>
+        <w:t>A</w:t>
+      </w:r>
+      <w:r>
+        <w:rPr>
+          <w:rFonts w:ascii="Times New Roman" w:hAnsi="Times New Roman" w:cs="Times New Roman"/>
+          <w:sz w:val="22"/>
+        </w:rPr>
+        <w:t>nt is a Java base tool for automating the build process. We made an Ant file ‘build.xml’ and it tasks compile, build, and so on.</w:t>
+      </w:r>
+      <w:r>
+        <w:rPr>
+          <w:rFonts w:ascii="Times New Roman" w:hAnsi="Times New Roman" w:cs="Times New Roman" w:hint="eastAsia"/>
+          <w:sz w:val="22"/>
+        </w:rPr>
+        <w:t xml:space="preserve"> </w:t>
+      </w:r>
+      <w:r>
+        <w:rPr>
+          <w:rFonts w:ascii="Times New Roman" w:hAnsi="Times New Roman" w:cs="Times New Roman"/>
+          <w:sz w:val="22"/>
+        </w:rPr>
+        <w:t xml:space="preserve">In the above code, we set the target name to test and specify the </w:t>
+      </w:r>
+      <w:proofErr w:type="spellStart"/>
+      <w:r>
+        <w:rPr>
+          <w:rFonts w:ascii="Times New Roman" w:hAnsi="Times New Roman" w:cs="Times New Roman"/>
+          <w:sz w:val="22"/>
+        </w:rPr>
+        <w:t>classpath</w:t>
+      </w:r>
+      <w:proofErr w:type="spellEnd"/>
+      <w:r>
+        <w:rPr>
+          <w:rFonts w:ascii="Times New Roman" w:hAnsi="Times New Roman" w:cs="Times New Roman"/>
+          <w:sz w:val="22"/>
+        </w:rPr>
+        <w:t xml:space="preserve"> and the file to be executed. Through this, if the user enters </w:t>
+      </w:r>
+      <w:r>
+        <w:rPr>
+          <w:rFonts w:ascii="Times New Roman" w:hAnsi="Times New Roman" w:cs="Times New Roman"/>
+          <w:sz w:val="22"/>
+        </w:rPr>
+        <w:t>‘</w:t>
+      </w:r>
+      <w:r>
+        <w:rPr>
+          <w:rFonts w:ascii="Times New Roman" w:hAnsi="Times New Roman" w:cs="Times New Roman"/>
+          <w:sz w:val="22"/>
+        </w:rPr>
+        <w:t>ant test</w:t>
+      </w:r>
+      <w:r>
+        <w:rPr>
+          <w:rFonts w:ascii="Times New Roman" w:hAnsi="Times New Roman" w:cs="Times New Roman"/>
+          <w:sz w:val="22"/>
+        </w:rPr>
+        <w:t>’</w:t>
+      </w:r>
+      <w:r>
+        <w:rPr>
+          <w:rFonts w:ascii="Times New Roman" w:hAnsi="Times New Roman" w:cs="Times New Roman"/>
+          <w:sz w:val="22"/>
+        </w:rPr>
+        <w:t xml:space="preserve"> at the terminal, the program will proceed the test.</w:t>
       </w:r>
     </w:p>
     <w:p>
@@ -146,296 +1463,587 @@
           <w:rFonts w:ascii="Times New Roman" w:hAnsi="Times New Roman" w:cs="Times New Roman"/>
           <w:sz w:val="22"/>
         </w:rPr>
-        <w:t>1. Use Junit test to achieve the maximum branch coverage.</w:t>
+        <w:t xml:space="preserve">3. Use </w:t>
+      </w:r>
+      <w:proofErr w:type="spellStart"/>
+      <w:r>
+        <w:rPr>
+          <w:rFonts w:ascii="Times New Roman" w:hAnsi="Times New Roman" w:cs="Times New Roman"/>
+          <w:sz w:val="22"/>
+        </w:rPr>
+        <w:t>Jacoco</w:t>
+      </w:r>
+      <w:proofErr w:type="spellEnd"/>
+      <w:r>
+        <w:rPr>
+          <w:rFonts w:ascii="Times New Roman" w:hAnsi="Times New Roman" w:cs="Times New Roman"/>
+          <w:sz w:val="22"/>
+        </w:rPr>
+        <w:t xml:space="preserve"> to measure the branch coverage of the Junit test</w:t>
       </w:r>
     </w:p>
-    <w:p>
-      <w:pPr>
-        <w:spacing w:after="0" w:line="276" w:lineRule="auto"/>
-        <w:rPr>
-          <w:rFonts w:ascii="Times New Roman" w:hAnsi="Times New Roman" w:cs="Times New Roman"/>
-          <w:sz w:val="22"/>
-        </w:rPr>
-      </w:pPr>
-      <w:r>
-        <w:rPr>
-          <w:rFonts w:ascii="Times New Roman" w:hAnsi="Times New Roman" w:cs="Times New Roman"/>
-          <w:noProof/>
-          <w:sz w:val="22"/>
-        </w:rPr>
-        <w:drawing>
-          <wp:inline distT="0" distB="0" distL="0" distR="0" wp14:anchorId="0E5DC5EA" wp14:editId="12798701">
-            <wp:extent cx="2533650" cy="2281074"/>
-            <wp:effectExtent l="0" t="0" r="0" b="5080"/>
-            <wp:docPr id="2" name="그림 2"/>
-            <wp:cNvGraphicFramePr>
-              <a:graphicFrameLocks xmlns:a="http://schemas.openxmlformats.org/drawingml/2006/main" noChangeAspect="1"/>
-            </wp:cNvGraphicFramePr>
-            <a:graphic xmlns:a="http://schemas.openxmlformats.org/drawingml/2006/main">
-              <a:graphicData uri="http://schemas.openxmlformats.org/drawingml/2006/picture">
-                <pic:pic xmlns:pic="http://schemas.openxmlformats.org/drawingml/2006/picture">
-                  <pic:nvPicPr>
-                    <pic:cNvPr id="1" name=""/>
-                    <pic:cNvPicPr/>
-                  </pic:nvPicPr>
-                  <pic:blipFill>
-                    <a:blip r:embed="rId5">
-                      <a:extLst>
-                        <a:ext uri="{28A0092B-C50C-407E-A947-70E740481C1C}">
-                          <a14:useLocalDpi xmlns:a14="http://schemas.microsoft.com/office/drawing/2010/main" val="0"/>
-                        </a:ext>
-                      </a:extLst>
-                    </a:blip>
-                    <a:stretch>
-                      <a:fillRect/>
-                    </a:stretch>
-                  </pic:blipFill>
-                  <pic:spPr>
-                    <a:xfrm>
-                      <a:off x="0" y="0"/>
-                      <a:ext cx="2562029" cy="2306624"/>
-                    </a:xfrm>
-                    <a:prstGeom prst="rect">
-                      <a:avLst/>
-                    </a:prstGeom>
-                  </pic:spPr>
-                </pic:pic>
-              </a:graphicData>
-            </a:graphic>
-          </wp:inline>
-        </w:drawing>
-      </w:r>
-    </w:p>
-    <w:p>
-      <w:pPr>
-        <w:pStyle w:val="a3"/>
-        <w:spacing w:line="276" w:lineRule="auto"/>
-        <w:rPr>
-          <w:rFonts w:ascii="Times New Roman" w:hAnsi="Times New Roman" w:cs="Times New Roman"/>
-          <w:sz w:val="22"/>
-          <w:szCs w:val="22"/>
-        </w:rPr>
-      </w:pPr>
-      <w:r>
-        <w:rPr>
-          <w:rFonts w:ascii="Times New Roman" w:hAnsi="Times New Roman" w:cs="Times New Roman"/>
-          <w:sz w:val="22"/>
-          <w:szCs w:val="22"/>
-        </w:rPr>
-        <w:t xml:space="preserve">Figure </w:t>
-      </w:r>
-      <w:r>
-        <w:rPr>
-          <w:rFonts w:ascii="Times New Roman" w:hAnsi="Times New Roman" w:cs="Times New Roman"/>
-          <w:sz w:val="22"/>
-          <w:szCs w:val="22"/>
-        </w:rPr>
-        <w:fldChar w:fldCharType="begin"/>
-      </w:r>
-      <w:r>
-        <w:rPr>
-          <w:rFonts w:ascii="Times New Roman" w:hAnsi="Times New Roman" w:cs="Times New Roman"/>
-          <w:sz w:val="22"/>
-          <w:szCs w:val="22"/>
-        </w:rPr>
-        <w:instrText xml:space="preserve"> SEQ Figure \* ARABIC </w:instrText>
-      </w:r>
-      <w:r>
-        <w:rPr>
-          <w:rFonts w:ascii="Times New Roman" w:hAnsi="Times New Roman" w:cs="Times New Roman"/>
-          <w:sz w:val="22"/>
-          <w:szCs w:val="22"/>
-        </w:rPr>
-        <w:fldChar w:fldCharType="separate"/>
-      </w:r>
-      <w:r>
-        <w:rPr>
-          <w:rFonts w:ascii="Times New Roman" w:hAnsi="Times New Roman" w:cs="Times New Roman"/>
-          <w:noProof/>
-          <w:sz w:val="22"/>
-          <w:szCs w:val="22"/>
-        </w:rPr>
-        <w:t>1</w:t>
-      </w:r>
-      <w:r>
-        <w:rPr>
-          <w:rFonts w:ascii="Times New Roman" w:hAnsi="Times New Roman" w:cs="Times New Roman"/>
-          <w:sz w:val="22"/>
-          <w:szCs w:val="22"/>
-        </w:rPr>
-        <w:fldChar w:fldCharType="end"/>
-      </w:r>
-      <w:r>
-        <w:rPr>
-          <w:rFonts w:ascii="Times New Roman" w:hAnsi="Times New Roman" w:cs="Times New Roman"/>
-          <w:sz w:val="22"/>
-          <w:szCs w:val="22"/>
-        </w:rPr>
-        <w:t xml:space="preserve">. Test file using </w:t>
-      </w:r>
-      <w:proofErr w:type="spellStart"/>
-      <w:r>
-        <w:rPr>
-          <w:rFonts w:ascii="Times New Roman" w:hAnsi="Times New Roman" w:cs="Times New Roman"/>
-          <w:sz w:val="22"/>
-          <w:szCs w:val="22"/>
-        </w:rPr>
-        <w:t>Junit.test</w:t>
-      </w:r>
-      <w:proofErr w:type="spellEnd"/>
-    </w:p>
+    <w:tbl>
+      <w:tblPr>
+        <w:tblStyle w:val="a5"/>
+        <w:tblW w:w="0" w:type="auto"/>
+        <w:tblLook w:val="04A0" w:firstRow="1" w:lastRow="0" w:firstColumn="1" w:lastColumn="0" w:noHBand="0" w:noVBand="1"/>
+      </w:tblPr>
+      <w:tblGrid>
+        <w:gridCol w:w="9016"/>
+      </w:tblGrid>
+      <w:tr>
+        <w:tc>
+          <w:tcPr>
+            <w:tcW w:w="9016" w:type="dxa"/>
+          </w:tcPr>
+          <w:p>
+            <w:pPr>
+              <w:spacing w:line="276" w:lineRule="auto"/>
+              <w:rPr>
+                <w:rFonts w:ascii="Times New Roman" w:hAnsi="Times New Roman" w:cs="Times New Roman"/>
+                <w:sz w:val="22"/>
+              </w:rPr>
+            </w:pPr>
+            <w:r>
+              <w:rPr>
+                <w:rFonts w:ascii="Times New Roman" w:hAnsi="Times New Roman" w:cs="Times New Roman"/>
+                <w:sz w:val="22"/>
+              </w:rPr>
+              <w:t>&lt;target name="</w:t>
+            </w:r>
+            <w:proofErr w:type="spellStart"/>
+            <w:r>
+              <w:rPr>
+                <w:rFonts w:ascii="Times New Roman" w:hAnsi="Times New Roman" w:cs="Times New Roman"/>
+                <w:sz w:val="22"/>
+              </w:rPr>
+              <w:t>cov</w:t>
+            </w:r>
+            <w:proofErr w:type="spellEnd"/>
+            <w:r>
+              <w:rPr>
+                <w:rFonts w:ascii="Times New Roman" w:hAnsi="Times New Roman" w:cs="Times New Roman"/>
+                <w:sz w:val="22"/>
+              </w:rPr>
+              <w:t>-test" depends ="build"&gt;</w:t>
+            </w:r>
+          </w:p>
+          <w:p>
+            <w:pPr>
+              <w:spacing w:line="276" w:lineRule="auto"/>
+              <w:rPr>
+                <w:rFonts w:ascii="Times New Roman" w:hAnsi="Times New Roman" w:cs="Times New Roman"/>
+                <w:sz w:val="22"/>
+              </w:rPr>
+            </w:pPr>
+            <w:r>
+              <w:rPr>
+                <w:rFonts w:ascii="Times New Roman" w:hAnsi="Times New Roman" w:cs="Times New Roman"/>
+                <w:sz w:val="22"/>
+              </w:rPr>
+              <w:tab/>
+              <w:t>&lt;</w:t>
+            </w:r>
+            <w:proofErr w:type="spellStart"/>
+            <w:proofErr w:type="gramStart"/>
+            <w:r>
+              <w:rPr>
+                <w:rFonts w:ascii="Times New Roman" w:hAnsi="Times New Roman" w:cs="Times New Roman"/>
+                <w:sz w:val="22"/>
+              </w:rPr>
+              <w:t>jacoco:coverage</w:t>
+            </w:r>
+            <w:proofErr w:type="spellEnd"/>
+            <w:proofErr w:type="gramEnd"/>
+            <w:r>
+              <w:rPr>
+                <w:rFonts w:ascii="Times New Roman" w:hAnsi="Times New Roman" w:cs="Times New Roman"/>
+                <w:sz w:val="22"/>
+              </w:rPr>
+              <w:t>&gt;</w:t>
+            </w:r>
+          </w:p>
+          <w:p>
+            <w:pPr>
+              <w:spacing w:line="276" w:lineRule="auto"/>
+              <w:rPr>
+                <w:rFonts w:ascii="Times New Roman" w:hAnsi="Times New Roman" w:cs="Times New Roman"/>
+                <w:sz w:val="22"/>
+              </w:rPr>
+            </w:pPr>
+            <w:r>
+              <w:rPr>
+                <w:rFonts w:ascii="Times New Roman" w:hAnsi="Times New Roman" w:cs="Times New Roman"/>
+                <w:sz w:val="22"/>
+              </w:rPr>
+              <w:tab/>
+            </w:r>
+            <w:r>
+              <w:rPr>
+                <w:rFonts w:ascii="Times New Roman" w:hAnsi="Times New Roman" w:cs="Times New Roman"/>
+                <w:sz w:val="22"/>
+              </w:rPr>
+              <w:tab/>
+              <w:t>&lt;</w:t>
+            </w:r>
+            <w:proofErr w:type="spellStart"/>
+            <w:r>
+              <w:rPr>
+                <w:rFonts w:ascii="Times New Roman" w:hAnsi="Times New Roman" w:cs="Times New Roman"/>
+                <w:sz w:val="22"/>
+              </w:rPr>
+              <w:t>junit</w:t>
+            </w:r>
+            <w:proofErr w:type="spellEnd"/>
+            <w:r>
+              <w:rPr>
+                <w:rFonts w:ascii="Times New Roman" w:hAnsi="Times New Roman" w:cs="Times New Roman"/>
+                <w:sz w:val="22"/>
+              </w:rPr>
+              <w:t xml:space="preserve"> </w:t>
+            </w:r>
+            <w:proofErr w:type="spellStart"/>
+            <w:r>
+              <w:rPr>
+                <w:rFonts w:ascii="Times New Roman" w:hAnsi="Times New Roman" w:cs="Times New Roman"/>
+                <w:sz w:val="22"/>
+              </w:rPr>
+              <w:t>showoutput</w:t>
+            </w:r>
+            <w:proofErr w:type="spellEnd"/>
+            <w:r>
+              <w:rPr>
+                <w:rFonts w:ascii="Times New Roman" w:hAnsi="Times New Roman" w:cs="Times New Roman"/>
+                <w:sz w:val="22"/>
+              </w:rPr>
+              <w:t xml:space="preserve">="true" </w:t>
+            </w:r>
+            <w:proofErr w:type="spellStart"/>
+            <w:r>
+              <w:rPr>
+                <w:rFonts w:ascii="Times New Roman" w:hAnsi="Times New Roman" w:cs="Times New Roman"/>
+                <w:sz w:val="22"/>
+              </w:rPr>
+              <w:t>printsummary</w:t>
+            </w:r>
+            <w:proofErr w:type="spellEnd"/>
+            <w:r>
+              <w:rPr>
+                <w:rFonts w:ascii="Times New Roman" w:hAnsi="Times New Roman" w:cs="Times New Roman"/>
+                <w:sz w:val="22"/>
+              </w:rPr>
+              <w:t xml:space="preserve">="on" </w:t>
+            </w:r>
+            <w:proofErr w:type="spellStart"/>
+            <w:r>
+              <w:rPr>
+                <w:rFonts w:ascii="Times New Roman" w:hAnsi="Times New Roman" w:cs="Times New Roman"/>
+                <w:sz w:val="22"/>
+              </w:rPr>
+              <w:t>enabletestlistenerevents</w:t>
+            </w:r>
+            <w:proofErr w:type="spellEnd"/>
+            <w:r>
+              <w:rPr>
+                <w:rFonts w:ascii="Times New Roman" w:hAnsi="Times New Roman" w:cs="Times New Roman"/>
+                <w:sz w:val="22"/>
+              </w:rPr>
+              <w:t>="true" fork="true"&gt;</w:t>
+            </w:r>
+          </w:p>
+          <w:p>
+            <w:pPr>
+              <w:spacing w:line="276" w:lineRule="auto"/>
+              <w:rPr>
+                <w:rFonts w:ascii="Times New Roman" w:hAnsi="Times New Roman" w:cs="Times New Roman"/>
+                <w:sz w:val="22"/>
+              </w:rPr>
+            </w:pPr>
+            <w:r>
+              <w:rPr>
+                <w:rFonts w:ascii="Times New Roman" w:hAnsi="Times New Roman" w:cs="Times New Roman"/>
+                <w:sz w:val="22"/>
+              </w:rPr>
+              <w:tab/>
+            </w:r>
+            <w:r>
+              <w:rPr>
+                <w:rFonts w:ascii="Times New Roman" w:hAnsi="Times New Roman" w:cs="Times New Roman"/>
+                <w:sz w:val="22"/>
+              </w:rPr>
+              <w:tab/>
+            </w:r>
+            <w:r>
+              <w:rPr>
+                <w:rFonts w:ascii="Times New Roman" w:hAnsi="Times New Roman" w:cs="Times New Roman"/>
+                <w:sz w:val="22"/>
+              </w:rPr>
+              <w:tab/>
+              <w:t>&lt;</w:t>
+            </w:r>
+            <w:proofErr w:type="spellStart"/>
+            <w:r>
+              <w:rPr>
+                <w:rFonts w:ascii="Times New Roman" w:hAnsi="Times New Roman" w:cs="Times New Roman"/>
+                <w:sz w:val="22"/>
+              </w:rPr>
+              <w:t>classpath</w:t>
+            </w:r>
+            <w:proofErr w:type="spellEnd"/>
+            <w:r>
+              <w:rPr>
+                <w:rFonts w:ascii="Times New Roman" w:hAnsi="Times New Roman" w:cs="Times New Roman"/>
+                <w:sz w:val="22"/>
+              </w:rPr>
+              <w:t xml:space="preserve"> path="${</w:t>
+            </w:r>
+            <w:proofErr w:type="spellStart"/>
+            <w:r>
+              <w:rPr>
+                <w:rFonts w:ascii="Times New Roman" w:hAnsi="Times New Roman" w:cs="Times New Roman"/>
+                <w:sz w:val="22"/>
+              </w:rPr>
+              <w:t>build.dir</w:t>
+            </w:r>
+            <w:proofErr w:type="spellEnd"/>
+            <w:r>
+              <w:rPr>
+                <w:rFonts w:ascii="Times New Roman" w:hAnsi="Times New Roman" w:cs="Times New Roman"/>
+                <w:sz w:val="22"/>
+              </w:rPr>
+              <w:t>}" /&gt;</w:t>
+            </w:r>
+          </w:p>
+          <w:p>
+            <w:pPr>
+              <w:spacing w:line="276" w:lineRule="auto"/>
+              <w:rPr>
+                <w:rFonts w:ascii="Times New Roman" w:hAnsi="Times New Roman" w:cs="Times New Roman"/>
+                <w:sz w:val="22"/>
+              </w:rPr>
+            </w:pPr>
+            <w:r>
+              <w:rPr>
+                <w:rFonts w:ascii="Times New Roman" w:hAnsi="Times New Roman" w:cs="Times New Roman"/>
+                <w:sz w:val="22"/>
+              </w:rPr>
+              <w:tab/>
+            </w:r>
+            <w:r>
+              <w:rPr>
+                <w:rFonts w:ascii="Times New Roman" w:hAnsi="Times New Roman" w:cs="Times New Roman"/>
+                <w:sz w:val="22"/>
+              </w:rPr>
+              <w:tab/>
+            </w:r>
+            <w:r>
+              <w:rPr>
+                <w:rFonts w:ascii="Times New Roman" w:hAnsi="Times New Roman" w:cs="Times New Roman"/>
+                <w:sz w:val="22"/>
+              </w:rPr>
+              <w:tab/>
+              <w:t>&lt;</w:t>
+            </w:r>
+            <w:proofErr w:type="spellStart"/>
+            <w:r>
+              <w:rPr>
+                <w:rFonts w:ascii="Times New Roman" w:hAnsi="Times New Roman" w:cs="Times New Roman"/>
+                <w:sz w:val="22"/>
+              </w:rPr>
+              <w:t>classpath</w:t>
+            </w:r>
+            <w:proofErr w:type="spellEnd"/>
+            <w:r>
+              <w:rPr>
+                <w:rFonts w:ascii="Times New Roman" w:hAnsi="Times New Roman" w:cs="Times New Roman"/>
+                <w:sz w:val="22"/>
+              </w:rPr>
+              <w:t xml:space="preserve"> path="lib/junit.jar" /&gt;</w:t>
+            </w:r>
+          </w:p>
+          <w:p>
+            <w:pPr>
+              <w:spacing w:line="276" w:lineRule="auto"/>
+              <w:rPr>
+                <w:rFonts w:ascii="Times New Roman" w:hAnsi="Times New Roman" w:cs="Times New Roman" w:hint="eastAsia"/>
+                <w:sz w:val="22"/>
+              </w:rPr>
+            </w:pPr>
+            <w:r>
+              <w:rPr>
+                <w:rFonts w:ascii="Times New Roman" w:hAnsi="Times New Roman" w:cs="Times New Roman"/>
+                <w:sz w:val="22"/>
+              </w:rPr>
+              <w:tab/>
+            </w:r>
+            <w:r>
+              <w:rPr>
+                <w:rFonts w:ascii="Times New Roman" w:hAnsi="Times New Roman" w:cs="Times New Roman"/>
+                <w:sz w:val="22"/>
+              </w:rPr>
+              <w:tab/>
+            </w:r>
+            <w:r>
+              <w:rPr>
+                <w:rFonts w:ascii="Times New Roman" w:hAnsi="Times New Roman" w:cs="Times New Roman"/>
+                <w:sz w:val="22"/>
+              </w:rPr>
+              <w:tab/>
+              <w:t>&lt;</w:t>
+            </w:r>
+            <w:proofErr w:type="spellStart"/>
+            <w:r>
+              <w:rPr>
+                <w:rFonts w:ascii="Times New Roman" w:hAnsi="Times New Roman" w:cs="Times New Roman"/>
+                <w:sz w:val="22"/>
+              </w:rPr>
+              <w:t>classpath</w:t>
+            </w:r>
+            <w:proofErr w:type="spellEnd"/>
+            <w:r>
+              <w:rPr>
+                <w:rFonts w:ascii="Times New Roman" w:hAnsi="Times New Roman" w:cs="Times New Roman"/>
+                <w:sz w:val="22"/>
+              </w:rPr>
+              <w:t xml:space="preserve"> path="lib/hamcrest-core.jar" /&gt;</w:t>
+            </w:r>
+          </w:p>
+          <w:p>
+            <w:pPr>
+              <w:spacing w:line="276" w:lineRule="auto"/>
+              <w:rPr>
+                <w:rFonts w:ascii="Times New Roman" w:hAnsi="Times New Roman" w:cs="Times New Roman" w:hint="eastAsia"/>
+                <w:sz w:val="22"/>
+              </w:rPr>
+            </w:pPr>
+            <w:r>
+              <w:rPr>
+                <w:rFonts w:ascii="Times New Roman" w:hAnsi="Times New Roman" w:cs="Times New Roman"/>
+                <w:sz w:val="22"/>
+              </w:rPr>
+              <w:tab/>
+            </w:r>
+            <w:r>
+              <w:rPr>
+                <w:rFonts w:ascii="Times New Roman" w:hAnsi="Times New Roman" w:cs="Times New Roman"/>
+                <w:sz w:val="22"/>
+              </w:rPr>
+              <w:tab/>
+            </w:r>
+            <w:r>
+              <w:rPr>
+                <w:rFonts w:ascii="Times New Roman" w:hAnsi="Times New Roman" w:cs="Times New Roman"/>
+                <w:sz w:val="22"/>
+              </w:rPr>
+              <w:tab/>
+              <w:t xml:space="preserve">&lt;formatter type="plain" </w:t>
+            </w:r>
+            <w:proofErr w:type="spellStart"/>
+            <w:r>
+              <w:rPr>
+                <w:rFonts w:ascii="Times New Roman" w:hAnsi="Times New Roman" w:cs="Times New Roman"/>
+                <w:sz w:val="22"/>
+              </w:rPr>
+              <w:t>usefile</w:t>
+            </w:r>
+            <w:proofErr w:type="spellEnd"/>
+            <w:r>
+              <w:rPr>
+                <w:rFonts w:ascii="Times New Roman" w:hAnsi="Times New Roman" w:cs="Times New Roman"/>
+                <w:sz w:val="22"/>
+              </w:rPr>
+              <w:t>="false" /&gt;</w:t>
+            </w:r>
+          </w:p>
+          <w:p>
+            <w:pPr>
+              <w:spacing w:line="276" w:lineRule="auto"/>
+              <w:rPr>
+                <w:rFonts w:ascii="Times New Roman" w:hAnsi="Times New Roman" w:cs="Times New Roman"/>
+                <w:sz w:val="22"/>
+              </w:rPr>
+            </w:pPr>
+            <w:r>
+              <w:rPr>
+                <w:rFonts w:ascii="Times New Roman" w:hAnsi="Times New Roman" w:cs="Times New Roman"/>
+                <w:sz w:val="22"/>
+              </w:rPr>
+              <w:tab/>
+            </w:r>
+            <w:r>
+              <w:rPr>
+                <w:rFonts w:ascii="Times New Roman" w:hAnsi="Times New Roman" w:cs="Times New Roman"/>
+                <w:sz w:val="22"/>
+              </w:rPr>
+              <w:tab/>
+            </w:r>
+            <w:r>
+              <w:rPr>
+                <w:rFonts w:ascii="Times New Roman" w:hAnsi="Times New Roman" w:cs="Times New Roman"/>
+                <w:sz w:val="22"/>
+              </w:rPr>
+              <w:tab/>
+              <w:t>&lt;test name="</w:t>
+            </w:r>
+            <w:proofErr w:type="spellStart"/>
+            <w:proofErr w:type="gramStart"/>
+            <w:r>
+              <w:rPr>
+                <w:rFonts w:ascii="Times New Roman" w:hAnsi="Times New Roman" w:cs="Times New Roman"/>
+                <w:sz w:val="22"/>
+              </w:rPr>
+              <w:t>test.MDParserTest</w:t>
+            </w:r>
+            <w:proofErr w:type="spellEnd"/>
+            <w:proofErr w:type="gramEnd"/>
+            <w:r>
+              <w:rPr>
+                <w:rFonts w:ascii="Times New Roman" w:hAnsi="Times New Roman" w:cs="Times New Roman"/>
+                <w:sz w:val="22"/>
+              </w:rPr>
+              <w:t>"&gt;</w:t>
+            </w:r>
+          </w:p>
+          <w:p>
+            <w:pPr>
+              <w:spacing w:line="276" w:lineRule="auto"/>
+              <w:rPr>
+                <w:rFonts w:ascii="Times New Roman" w:hAnsi="Times New Roman" w:cs="Times New Roman"/>
+                <w:sz w:val="22"/>
+              </w:rPr>
+            </w:pPr>
+            <w:r>
+              <w:rPr>
+                <w:rFonts w:ascii="Times New Roman" w:hAnsi="Times New Roman" w:cs="Times New Roman"/>
+                <w:sz w:val="22"/>
+              </w:rPr>
+              <w:tab/>
+            </w:r>
+            <w:r>
+              <w:rPr>
+                <w:rFonts w:ascii="Times New Roman" w:hAnsi="Times New Roman" w:cs="Times New Roman"/>
+                <w:sz w:val="22"/>
+              </w:rPr>
+              <w:tab/>
+            </w:r>
+            <w:r>
+              <w:rPr>
+                <w:rFonts w:ascii="Times New Roman" w:hAnsi="Times New Roman" w:cs="Times New Roman"/>
+                <w:sz w:val="22"/>
+              </w:rPr>
+              <w:tab/>
+              <w:t>&lt;/test&gt;</w:t>
+            </w:r>
+          </w:p>
+          <w:p>
+            <w:pPr>
+              <w:spacing w:line="276" w:lineRule="auto"/>
+              <w:rPr>
+                <w:rFonts w:ascii="Times New Roman" w:hAnsi="Times New Roman" w:cs="Times New Roman"/>
+                <w:sz w:val="22"/>
+              </w:rPr>
+            </w:pPr>
+            <w:r>
+              <w:rPr>
+                <w:rFonts w:ascii="Times New Roman" w:hAnsi="Times New Roman" w:cs="Times New Roman"/>
+                <w:sz w:val="22"/>
+              </w:rPr>
+              <w:tab/>
+            </w:r>
+            <w:r>
+              <w:rPr>
+                <w:rFonts w:ascii="Times New Roman" w:hAnsi="Times New Roman" w:cs="Times New Roman"/>
+                <w:sz w:val="22"/>
+              </w:rPr>
+              <w:tab/>
+              <w:t>&lt;/</w:t>
+            </w:r>
+            <w:proofErr w:type="spellStart"/>
+            <w:r>
+              <w:rPr>
+                <w:rFonts w:ascii="Times New Roman" w:hAnsi="Times New Roman" w:cs="Times New Roman"/>
+                <w:sz w:val="22"/>
+              </w:rPr>
+              <w:t>junit</w:t>
+            </w:r>
+            <w:proofErr w:type="spellEnd"/>
+            <w:r>
+              <w:rPr>
+                <w:rFonts w:ascii="Times New Roman" w:hAnsi="Times New Roman" w:cs="Times New Roman"/>
+                <w:sz w:val="22"/>
+              </w:rPr>
+              <w:t>&gt;</w:t>
+            </w:r>
+          </w:p>
+          <w:p>
+            <w:pPr>
+              <w:spacing w:line="276" w:lineRule="auto"/>
+              <w:rPr>
+                <w:rFonts w:ascii="Times New Roman" w:hAnsi="Times New Roman" w:cs="Times New Roman"/>
+                <w:sz w:val="22"/>
+              </w:rPr>
+            </w:pPr>
+            <w:r>
+              <w:rPr>
+                <w:rFonts w:ascii="Times New Roman" w:hAnsi="Times New Roman" w:cs="Times New Roman"/>
+                <w:sz w:val="22"/>
+              </w:rPr>
+              <w:tab/>
+              <w:t>&lt;/</w:t>
+            </w:r>
+            <w:proofErr w:type="spellStart"/>
+            <w:proofErr w:type="gramStart"/>
+            <w:r>
+              <w:rPr>
+                <w:rFonts w:ascii="Times New Roman" w:hAnsi="Times New Roman" w:cs="Times New Roman"/>
+                <w:sz w:val="22"/>
+              </w:rPr>
+              <w:t>jacoco:coverage</w:t>
+            </w:r>
+            <w:proofErr w:type="spellEnd"/>
+            <w:proofErr w:type="gramEnd"/>
+            <w:r>
+              <w:rPr>
+                <w:rFonts w:ascii="Times New Roman" w:hAnsi="Times New Roman" w:cs="Times New Roman"/>
+                <w:sz w:val="22"/>
+              </w:rPr>
+              <w:t>&gt;</w:t>
+            </w:r>
+          </w:p>
+          <w:p>
+            <w:pPr>
+              <w:spacing w:line="276" w:lineRule="auto"/>
+              <w:rPr>
+                <w:rFonts w:ascii="Times New Roman" w:hAnsi="Times New Roman" w:cs="Times New Roman" w:hint="eastAsia"/>
+                <w:sz w:val="22"/>
+              </w:rPr>
+            </w:pPr>
+            <w:r>
+              <w:rPr>
+                <w:rFonts w:ascii="Times New Roman" w:hAnsi="Times New Roman" w:cs="Times New Roman"/>
+                <w:sz w:val="22"/>
+              </w:rPr>
+              <w:t>&lt;/target&gt;</w:t>
+            </w:r>
+          </w:p>
+        </w:tc>
+      </w:tr>
+    </w:tbl>
     <w:p>
       <w:pPr>
         <w:spacing w:line="276" w:lineRule="auto"/>
         <w:ind w:firstLineChars="100" w:firstLine="220"/>
         <w:rPr>
-          <w:rFonts w:ascii="Times New Roman" w:hAnsi="Times New Roman" w:cs="Times New Roman"/>
-          <w:sz w:val="22"/>
-        </w:rPr>
-      </w:pPr>
-      <w:r>
-        <w:rPr>
-          <w:rFonts w:ascii="Times New Roman" w:hAnsi="Times New Roman" w:cs="Times New Roman"/>
-          <w:sz w:val="22"/>
-        </w:rPr>
-        <w:t>2. Use an Ant build script to unit-test project</w:t>
-      </w:r>
-    </w:p>
-    <w:p>
-      <w:pPr>
-        <w:spacing w:after="0" w:line="276" w:lineRule="auto"/>
-        <w:rPr>
-          <w:rFonts w:ascii="Times New Roman" w:hAnsi="Times New Roman" w:cs="Times New Roman"/>
-          <w:sz w:val="22"/>
-        </w:rPr>
-      </w:pPr>
-      <w:r>
-        <w:rPr>
-          <w:rFonts w:ascii="Times New Roman" w:hAnsi="Times New Roman" w:cs="Times New Roman"/>
-          <w:noProof/>
-          <w:sz w:val="22"/>
-        </w:rPr>
-        <w:drawing>
-          <wp:inline distT="0" distB="0" distL="0" distR="0" wp14:anchorId="22704822" wp14:editId="238A4243">
-            <wp:extent cx="4064182" cy="2933700"/>
-            <wp:effectExtent l="0" t="0" r="0" b="0"/>
-            <wp:docPr id="3" name="그림 3"/>
-            <wp:cNvGraphicFramePr>
-              <a:graphicFrameLocks xmlns:a="http://schemas.openxmlformats.org/drawingml/2006/main" noChangeAspect="1"/>
-            </wp:cNvGraphicFramePr>
-            <a:graphic xmlns:a="http://schemas.openxmlformats.org/drawingml/2006/main">
-              <a:graphicData uri="http://schemas.openxmlformats.org/drawingml/2006/picture">
-                <pic:pic xmlns:pic="http://schemas.openxmlformats.org/drawingml/2006/picture">
-                  <pic:nvPicPr>
-                    <pic:cNvPr id="1" name=""/>
-                    <pic:cNvPicPr/>
-                  </pic:nvPicPr>
-                  <pic:blipFill>
-                    <a:blip r:embed="rId6"/>
-                    <a:stretch>
-                      <a:fillRect/>
-                    </a:stretch>
-                  </pic:blipFill>
-                  <pic:spPr>
-                    <a:xfrm>
-                      <a:off x="0" y="0"/>
-                      <a:ext cx="4229011" cy="3052681"/>
-                    </a:xfrm>
-                    <a:prstGeom prst="rect">
-                      <a:avLst/>
-                    </a:prstGeom>
-                  </pic:spPr>
-                </pic:pic>
-              </a:graphicData>
-            </a:graphic>
-          </wp:inline>
-        </w:drawing>
-      </w:r>
-    </w:p>
-    <w:p>
-      <w:pPr>
-        <w:pStyle w:val="a3"/>
-        <w:spacing w:line="276" w:lineRule="auto"/>
-        <w:rPr>
-          <w:rFonts w:ascii="Times New Roman" w:hAnsi="Times New Roman" w:cs="Times New Roman"/>
-          <w:sz w:val="22"/>
-          <w:szCs w:val="22"/>
-        </w:rPr>
-      </w:pPr>
-      <w:r>
-        <w:rPr>
-          <w:rFonts w:ascii="Times New Roman" w:hAnsi="Times New Roman" w:cs="Times New Roman"/>
-          <w:sz w:val="22"/>
-          <w:szCs w:val="22"/>
-        </w:rPr>
-        <w:t xml:space="preserve">Figure </w:t>
-      </w:r>
-      <w:r>
-        <w:rPr>
-          <w:rFonts w:ascii="Times New Roman" w:hAnsi="Times New Roman" w:cs="Times New Roman"/>
-          <w:sz w:val="22"/>
-          <w:szCs w:val="22"/>
-        </w:rPr>
-        <w:fldChar w:fldCharType="begin"/>
-      </w:r>
-      <w:r>
-        <w:rPr>
-          <w:rFonts w:ascii="Times New Roman" w:hAnsi="Times New Roman" w:cs="Times New Roman"/>
-          <w:sz w:val="22"/>
-          <w:szCs w:val="22"/>
-        </w:rPr>
-        <w:instrText xml:space="preserve"> SEQ Figure \* ARABIC </w:instrText>
-      </w:r>
-      <w:r>
-        <w:rPr>
-          <w:rFonts w:ascii="Times New Roman" w:hAnsi="Times New Roman" w:cs="Times New Roman"/>
-          <w:sz w:val="22"/>
-          <w:szCs w:val="22"/>
-        </w:rPr>
-        <w:fldChar w:fldCharType="separate"/>
-      </w:r>
-      <w:r>
-        <w:rPr>
-          <w:rFonts w:ascii="Times New Roman" w:hAnsi="Times New Roman" w:cs="Times New Roman"/>
-          <w:noProof/>
-          <w:sz w:val="22"/>
-          <w:szCs w:val="22"/>
-        </w:rPr>
-        <w:t>2</w:t>
-      </w:r>
-      <w:r>
-        <w:rPr>
-          <w:rFonts w:ascii="Times New Roman" w:hAnsi="Times New Roman" w:cs="Times New Roman"/>
-          <w:sz w:val="22"/>
-          <w:szCs w:val="22"/>
-        </w:rPr>
-        <w:fldChar w:fldCharType="end"/>
-      </w:r>
-      <w:r>
-        <w:rPr>
-          <w:rFonts w:ascii="Times New Roman" w:hAnsi="Times New Roman" w:cs="Times New Roman"/>
-          <w:sz w:val="22"/>
-          <w:szCs w:val="22"/>
-        </w:rPr>
-        <w:t>. build.xml file</w:t>
-      </w:r>
-    </w:p>
-    <w:p>
-      <w:pPr>
-        <w:spacing w:line="276" w:lineRule="auto"/>
-        <w:ind w:firstLineChars="100" w:firstLine="220"/>
-        <w:rPr>
-          <w:rFonts w:ascii="Times New Roman" w:hAnsi="Times New Roman" w:cs="Times New Roman"/>
-          <w:sz w:val="22"/>
-        </w:rPr>
-      </w:pPr>
-      <w:r>
-        <w:rPr>
-          <w:rFonts w:ascii="Times New Roman" w:hAnsi="Times New Roman" w:cs="Times New Roman"/>
-          <w:sz w:val="22"/>
-        </w:rPr>
-        <w:lastRenderedPageBreak/>
-        <w:t xml:space="preserve">3. Use </w:t>
+          <w:rFonts w:ascii="Times New Roman" w:hAnsi="Times New Roman" w:cs="Times New Roman" w:hint="eastAsia"/>
+          <w:sz w:val="22"/>
+        </w:rPr>
+      </w:pPr>
+      <w:r>
+        <w:rPr>
+          <w:rFonts w:ascii="Times New Roman" w:hAnsi="Times New Roman" w:cs="Times New Roman"/>
+          <w:sz w:val="22"/>
+        </w:rPr>
+        <w:t xml:space="preserve">We use </w:t>
       </w:r>
       <w:proofErr w:type="spellStart"/>
       <w:r>
@@ -451,8 +2059,24 @@
           <w:rFonts w:ascii="Times New Roman" w:hAnsi="Times New Roman" w:cs="Times New Roman"/>
           <w:sz w:val="22"/>
         </w:rPr>
-        <w:t xml:space="preserve"> to measure the branch coverage of the Junit test</w:t>
-      </w:r>
+        <w:t xml:space="preserve"> to measure the branch coverage. It reports the coverage measurement in HTML file. W</w:t>
+      </w:r>
+      <w:r>
+        <w:rPr>
+          <w:rFonts w:ascii="Times New Roman" w:hAnsi="Times New Roman" w:cs="Times New Roman"/>
+          <w:sz w:val="22"/>
+        </w:rPr>
+        <w:t xml:space="preserve">e can add code coverage to these tasks by simply wrap the codes like </w:t>
+      </w:r>
+      <w:proofErr w:type="gramStart"/>
+      <w:r>
+        <w:rPr>
+          <w:rFonts w:ascii="Times New Roman" w:hAnsi="Times New Roman" w:cs="Times New Roman"/>
+          <w:sz w:val="22"/>
+        </w:rPr>
+        <w:t>an above examples</w:t>
+      </w:r>
+      <w:proofErr w:type="gramEnd"/>
     </w:p>
     <w:p>
       <w:pPr>
@@ -484,7 +2108,7 @@
                     <pic:cNvPicPr/>
                   </pic:nvPicPr>
                   <pic:blipFill>
-                    <a:blip r:embed="rId7">
+                    <a:blip r:embed="rId5">
                       <a:extLst>
                         <a:ext uri="{28A0092B-C50C-407E-A947-70E740481C1C}">
                           <a14:useLocalDpi xmlns:a14="http://schemas.microsoft.com/office/drawing/2010/main" val="0"/>
@@ -535,40 +2159,7 @@
           <w:sz w:val="22"/>
           <w:szCs w:val="22"/>
         </w:rPr>
-        <w:fldChar w:fldCharType="begin"/>
-      </w:r>
-      <w:r>
-        <w:rPr>
-          <w:rFonts w:ascii="Times New Roman" w:hAnsi="Times New Roman" w:cs="Times New Roman"/>
-          <w:sz w:val="22"/>
-          <w:szCs w:val="22"/>
-        </w:rPr>
-        <w:instrText xml:space="preserve"> SEQ Figure \* ARABIC </w:instrText>
-      </w:r>
-      <w:r>
-        <w:rPr>
-          <w:rFonts w:ascii="Times New Roman" w:hAnsi="Times New Roman" w:cs="Times New Roman"/>
-          <w:sz w:val="22"/>
-          <w:szCs w:val="22"/>
-        </w:rPr>
-        <w:fldChar w:fldCharType="separate"/>
-      </w:r>
-      <w:r>
-        <w:rPr>
-          <w:rFonts w:ascii="Times New Roman" w:hAnsi="Times New Roman" w:cs="Times New Roman"/>
-          <w:noProof/>
-          <w:sz w:val="22"/>
-          <w:szCs w:val="22"/>
-        </w:rPr>
-        <w:t>3</w:t>
-      </w:r>
-      <w:r>
-        <w:rPr>
-          <w:rFonts w:ascii="Times New Roman" w:hAnsi="Times New Roman" w:cs="Times New Roman"/>
-          <w:sz w:val="22"/>
-          <w:szCs w:val="22"/>
-        </w:rPr>
-        <w:fldChar w:fldCharType="end"/>
+        <w:t>1</w:t>
       </w:r>
       <w:r>
         <w:rPr>
@@ -599,10 +2190,8 @@
     </w:p>
     <w:p>
       <w:pPr>
-        <w:spacing w:line="276" w:lineRule="auto"/>
-        <w:rPr>
-          <w:rFonts w:ascii="Times New Roman" w:hAnsi="Times New Roman" w:cs="Times New Roman"/>
-          <w:sz w:val="22"/>
+        <w:rPr>
+          <w:rFonts w:hint="eastAsia"/>
         </w:rPr>
       </w:pPr>
     </w:p>
@@ -621,15 +2210,8 @@
           <w:b/>
           <w:sz w:val="22"/>
         </w:rPr>
-        <w:t>●</w:t>
-      </w:r>
-      <w:r>
-        <w:rPr>
-          <w:rFonts w:ascii="Times New Roman" w:hAnsi="Times New Roman" w:cs="Times New Roman"/>
-          <w:b/>
-          <w:sz w:val="22"/>
-        </w:rPr>
-        <w:t xml:space="preserve"> Coverage</w:t>
+        <w:lastRenderedPageBreak/>
+        <w:t>● Coverage</w:t>
       </w:r>
     </w:p>
     <w:p>
@@ -648,8 +2230,8 @@
         </w:rPr>
         <w:drawing>
           <wp:inline distT="0" distB="0" distL="0" distR="0" wp14:anchorId="1181ED86" wp14:editId="07B6F8ED">
-            <wp:extent cx="5535900" cy="3238500"/>
-            <wp:effectExtent l="0" t="0" r="8255" b="0"/>
+            <wp:extent cx="5730942" cy="3076575"/>
+            <wp:effectExtent l="0" t="0" r="3175" b="0"/>
             <wp:docPr id="1" name="그림 1"/>
             <wp:cNvGraphicFramePr>
               <a:graphicFrameLocks xmlns:a="http://schemas.openxmlformats.org/drawingml/2006/main" noChangeAspect="1"/>
@@ -661,20 +2243,27 @@
                     <pic:cNvPr id="1" name=""/>
                     <pic:cNvPicPr/>
                   </pic:nvPicPr>
-                  <pic:blipFill>
-                    <a:blip r:embed="rId8"/>
-                    <a:stretch>
-                      <a:fillRect/>
-                    </a:stretch>
+                  <pic:blipFill rotWithShape="1">
+                    <a:blip r:embed="rId6"/>
+                    <a:srcRect t="1765" b="3805"/>
+                    <a:stretch/>
                   </pic:blipFill>
-                  <pic:spPr>
+                  <pic:spPr bwMode="auto">
                     <a:xfrm>
                       <a:off x="0" y="0"/>
-                      <a:ext cx="5616822" cy="3285839"/>
+                      <a:ext cx="5875526" cy="3154193"/>
                     </a:xfrm>
                     <a:prstGeom prst="rect">
                       <a:avLst/>
                     </a:prstGeom>
+                    <a:ln>
+                      <a:noFill/>
+                    </a:ln>
+                    <a:extLst>
+                      <a:ext uri="{53640926-AAD7-44D8-BBD7-CCE9431645EC}">
+                        <a14:shadowObscured xmlns:a14="http://schemas.microsoft.com/office/drawing/2010/main"/>
+                      </a:ext>
+                    </a:extLst>
                   </pic:spPr>
                 </pic:pic>
               </a:graphicData>
@@ -707,40 +2296,7 @@
           <w:sz w:val="22"/>
           <w:szCs w:val="22"/>
         </w:rPr>
-        <w:fldChar w:fldCharType="begin"/>
-      </w:r>
-      <w:r>
-        <w:rPr>
-          <w:rFonts w:ascii="Times New Roman" w:hAnsi="Times New Roman" w:cs="Times New Roman"/>
-          <w:sz w:val="22"/>
-          <w:szCs w:val="22"/>
-        </w:rPr>
-        <w:instrText xml:space="preserve"> SEQ Figure \* ARABIC </w:instrText>
-      </w:r>
-      <w:r>
-        <w:rPr>
-          <w:rFonts w:ascii="Times New Roman" w:hAnsi="Times New Roman" w:cs="Times New Roman"/>
-          <w:sz w:val="22"/>
-          <w:szCs w:val="22"/>
-        </w:rPr>
-        <w:fldChar w:fldCharType="separate"/>
-      </w:r>
-      <w:r>
-        <w:rPr>
-          <w:rFonts w:ascii="Times New Roman" w:hAnsi="Times New Roman" w:cs="Times New Roman"/>
-          <w:noProof/>
-          <w:sz w:val="22"/>
-          <w:szCs w:val="22"/>
-        </w:rPr>
-        <w:t>4</w:t>
-      </w:r>
-      <w:r>
-        <w:rPr>
-          <w:rFonts w:ascii="Times New Roman" w:hAnsi="Times New Roman" w:cs="Times New Roman"/>
-          <w:sz w:val="22"/>
-          <w:szCs w:val="22"/>
-        </w:rPr>
-        <w:fldChar w:fldCharType="end"/>
+        <w:t>2</w:t>
       </w:r>
       <w:r>
         <w:rPr>
@@ -774,16 +2330,15 @@
         <w:spacing w:line="276" w:lineRule="auto"/>
         <w:ind w:firstLineChars="100" w:firstLine="220"/>
         <w:rPr>
-          <w:rFonts w:ascii="Times New Roman" w:hAnsi="Times New Roman" w:cs="Times New Roman"/>
-          <w:sz w:val="22"/>
-        </w:rPr>
-      </w:pPr>
-      <w:r>
-        <w:rPr>
-          <w:rFonts w:ascii="Times New Roman" w:hAnsi="Times New Roman" w:cs="Times New Roman"/>
-          <w:sz w:val="22"/>
-        </w:rPr>
-        <w:lastRenderedPageBreak/>
+          <w:rFonts w:ascii="Times New Roman" w:hAnsi="Times New Roman" w:cs="Times New Roman" w:hint="eastAsia"/>
+          <w:sz w:val="22"/>
+        </w:rPr>
+      </w:pPr>
+      <w:r>
+        <w:rPr>
+          <w:rFonts w:ascii="Times New Roman" w:hAnsi="Times New Roman" w:cs="Times New Roman"/>
+          <w:sz w:val="22"/>
+        </w:rPr>
         <w:t xml:space="preserve">As </w:t>
       </w:r>
       <w:r>
@@ -798,30 +2353,7 @@
           <w:rFonts w:ascii="Times New Roman" w:hAnsi="Times New Roman" w:cs="Times New Roman"/>
           <w:sz w:val="22"/>
         </w:rPr>
-        <w:t xml:space="preserve"> can see, the total n</w:t>
-      </w:r>
-      <w:bookmarkStart w:id="0" w:name="_GoBack"/>
-      <w:bookmarkEnd w:id="0"/>
-      <w:r>
-        <w:rPr>
-          <w:rFonts w:ascii="Times New Roman" w:hAnsi="Times New Roman" w:cs="Times New Roman"/>
-          <w:sz w:val="22"/>
-        </w:rPr>
-        <w:t>umber of branches in our source code is 220.</w:t>
-      </w:r>
-      <w:r>
-        <w:rPr>
-          <w:rFonts w:ascii="Times New Roman" w:hAnsi="Times New Roman" w:cs="Times New Roman"/>
-          <w:sz w:val="22"/>
-        </w:rPr>
-        <w:t xml:space="preserve"> </w:t>
-      </w:r>
-      <w:r>
-        <w:rPr>
-          <w:rFonts w:ascii="Times New Roman" w:hAnsi="Times New Roman" w:cs="Times New Roman"/>
-          <w:sz w:val="22"/>
-        </w:rPr>
-        <w:t xml:space="preserve">Most of them are </w:t>
+        <w:t xml:space="preserve"> can see, the total number of branches in our source code is 220. Most of them are </w:t>
       </w:r>
       <w:proofErr w:type="spellStart"/>
       <w:r>
@@ -875,44 +2407,27 @@
     <w:p>
       <w:pPr>
         <w:spacing w:line="276" w:lineRule="auto"/>
-        <w:ind w:firstLineChars="100" w:firstLine="220"/>
-        <w:rPr>
-          <w:rFonts w:ascii="Times New Roman" w:hAnsi="Times New Roman" w:cs="Times New Roman" w:hint="eastAsia"/>
-          <w:sz w:val="22"/>
-        </w:rPr>
-      </w:pPr>
+        <w:rPr>
+          <w:rFonts w:ascii="Times New Roman" w:hAnsi="Times New Roman" w:cs="Times New Roman"/>
+          <w:b/>
+          <w:sz w:val="22"/>
+        </w:rPr>
+      </w:pPr>
+      <w:r>
+        <w:rPr>
+          <w:rFonts w:ascii="Times New Roman" w:hAnsi="Times New Roman" w:cs="Times New Roman"/>
+          <w:b/>
+          <w:sz w:val="22"/>
+        </w:rPr>
+        <w:t>● Coverage criterion</w:t>
+      </w:r>
     </w:p>
     <w:p>
       <w:pPr>
         <w:spacing w:line="276" w:lineRule="auto"/>
-        <w:rPr>
-          <w:rFonts w:ascii="Times New Roman" w:hAnsi="Times New Roman" w:cs="Times New Roman"/>
-          <w:b/>
-          <w:sz w:val="22"/>
-        </w:rPr>
-      </w:pPr>
-      <w:r>
-        <w:rPr>
-          <w:rFonts w:ascii="Times New Roman" w:hAnsi="Times New Roman" w:cs="Times New Roman"/>
-          <w:b/>
-          <w:sz w:val="22"/>
-        </w:rPr>
-        <w:t>●</w:t>
-      </w:r>
-      <w:r>
-        <w:rPr>
-          <w:rFonts w:ascii="Times New Roman" w:hAnsi="Times New Roman" w:cs="Times New Roman"/>
-          <w:b/>
-          <w:sz w:val="22"/>
-        </w:rPr>
-        <w:t xml:space="preserve"> Coverage criterion</w:t>
-      </w:r>
-    </w:p>
-    <w:p>
-      <w:pPr>
-        <w:spacing w:line="276" w:lineRule="auto"/>
-        <w:rPr>
-          <w:rFonts w:ascii="Times New Roman" w:hAnsi="Times New Roman" w:cs="Times New Roman"/>
+        <w:ind w:firstLineChars="200" w:firstLine="440"/>
+        <w:rPr>
+          <w:rFonts w:ascii="Times New Roman" w:hAnsi="Times New Roman" w:cs="Times New Roman" w:hint="eastAsia"/>
           <w:sz w:val="22"/>
         </w:rPr>
       </w:pPr>
@@ -923,15 +2438,6 @@
         </w:rPr>
         <w:t>We can ignore false branches of assertion statements.</w:t>
       </w:r>
-    </w:p>
-    <w:p>
-      <w:pPr>
-        <w:spacing w:line="276" w:lineRule="auto"/>
-        <w:rPr>
-          <w:rFonts w:ascii="Times New Roman" w:hAnsi="Times New Roman" w:cs="Times New Roman"/>
-          <w:sz w:val="22"/>
-        </w:rPr>
-      </w:pPr>
     </w:p>
     <w:p>
       <w:pPr>
@@ -1008,15 +2514,6 @@
     </w:p>
     <w:p>
       <w:pPr>
-        <w:spacing w:line="276" w:lineRule="auto"/>
-        <w:rPr>
-          <w:rFonts w:ascii="Times New Roman" w:hAnsi="Times New Roman" w:cs="Times New Roman"/>
-          <w:sz w:val="22"/>
-        </w:rPr>
-      </w:pPr>
-    </w:p>
-    <w:p>
-      <w:pPr>
         <w:pStyle w:val="a4"/>
         <w:numPr>
           <w:ilvl w:val="0"/>
@@ -1041,7 +2538,7 @@
       <w:pPr>
         <w:spacing w:line="276" w:lineRule="auto"/>
         <w:rPr>
-          <w:rFonts w:ascii="Times New Roman" w:hAnsi="Times New Roman" w:cs="Times New Roman"/>
+          <w:rFonts w:ascii="Times New Roman" w:hAnsi="Times New Roman" w:cs="Times New Roman" w:hint="eastAsia"/>
           <w:sz w:val="22"/>
         </w:rPr>
       </w:pPr>
@@ -1068,15 +2565,6 @@
         </w:rPr>
         <w:t xml:space="preserve"> and prints an error message.</w:t>
       </w:r>
-    </w:p>
-    <w:p>
-      <w:pPr>
-        <w:spacing w:line="276" w:lineRule="auto"/>
-        <w:rPr>
-          <w:rFonts w:ascii="Times New Roman" w:hAnsi="Times New Roman" w:cs="Times New Roman"/>
-          <w:sz w:val="22"/>
-        </w:rPr>
-      </w:pPr>
     </w:p>
     <w:p>
       <w:pPr>
@@ -1097,23 +2585,182 @@
           <w:rFonts w:ascii="Times New Roman" w:hAnsi="Times New Roman" w:cs="Times New Roman"/>
           <w:sz w:val="22"/>
         </w:rPr>
-        <w:t>Normal case</w:t>
+        <w:t>Case that works normally</w:t>
       </w:r>
     </w:p>
     <w:p>
       <w:pPr>
         <w:spacing w:line="276" w:lineRule="auto"/>
         <w:rPr>
+          <w:rFonts w:ascii="Times New Roman" w:hAnsi="Times New Roman" w:cs="Times New Roman"/>
+          <w:sz w:val="22"/>
+        </w:rPr>
+      </w:pPr>
+      <w:r>
+        <w:rPr>
+          <w:rFonts w:ascii="Times New Roman" w:hAnsi="Times New Roman" w:cs="Times New Roman"/>
+          <w:sz w:val="22"/>
+        </w:rPr>
+        <w:t>Mary entered the MD file normally into the program, and the program added the link and heading from the existing file contents to the new HTML file according to the procedure. And eventually she got the converted HTML file successfully.</w:t>
+      </w:r>
+    </w:p>
+    <w:p>
+      <w:pPr>
+        <w:spacing w:line="276" w:lineRule="auto"/>
+        <w:rPr>
           <w:rFonts w:ascii="Times New Roman" w:hAnsi="Times New Roman" w:cs="Times New Roman" w:hint="eastAsia"/>
           <w:sz w:val="22"/>
         </w:rPr>
       </w:pPr>
-      <w:r>
-        <w:rPr>
-          <w:rFonts w:ascii="Times New Roman" w:hAnsi="Times New Roman" w:cs="Times New Roman"/>
-          <w:sz w:val="22"/>
-        </w:rPr>
-        <w:t>Mary entered the MD file normally into the program, and the program added the link and heading from the existing file contents to the new HTML file according to the procedure. And eventually she got the converted HTML file successfully.</w:t>
+    </w:p>
+    <w:p>
+      <w:pPr>
+        <w:spacing w:line="276" w:lineRule="auto"/>
+        <w:rPr>
+          <w:rFonts w:ascii="Times New Roman" w:hAnsi="Times New Roman" w:cs="Times New Roman" w:hint="eastAsia"/>
+          <w:b/>
+          <w:sz w:val="22"/>
+        </w:rPr>
+      </w:pPr>
+      <w:r>
+        <w:rPr>
+          <w:rFonts w:ascii="Times New Roman" w:hAnsi="Times New Roman" w:cs="Times New Roman"/>
+          <w:b/>
+          <w:sz w:val="22"/>
+        </w:rPr>
+        <w:lastRenderedPageBreak/>
+        <w:t xml:space="preserve">● </w:t>
+      </w:r>
+      <w:r>
+        <w:rPr>
+          <w:rFonts w:ascii="Times New Roman" w:hAnsi="Times New Roman" w:cs="Times New Roman"/>
+          <w:b/>
+          <w:sz w:val="22"/>
+        </w:rPr>
+        <w:t>Issues that occurred during testing</w:t>
+      </w:r>
+    </w:p>
+    <w:p>
+      <w:pPr>
+        <w:spacing w:line="276" w:lineRule="auto"/>
+        <w:ind w:firstLineChars="100" w:firstLine="220"/>
+        <w:rPr>
+          <w:rFonts w:ascii="Times New Roman" w:hAnsi="Times New Roman" w:cs="Times New Roman"/>
+          <w:sz w:val="22"/>
+        </w:rPr>
+      </w:pPr>
+      <w:r>
+        <w:rPr>
+          <w:rFonts w:ascii="Times New Roman" w:hAnsi="Times New Roman" w:cs="Times New Roman"/>
+          <w:sz w:val="22"/>
+        </w:rPr>
+        <w:t>Most of the problems that were difficult to test were things that happened when you were testing assuming that the user gave the wrong input. Especially, it seems to be more difficult because there are so many unpredictable possibilities. So, when we made the code, we took some defensive code to prevent the wrong input, which was rather difficult part of the test. For example, if an exception occurs, a conditional statement such as if causes the program to stop and exit. However, if a program has already exited the function by these conditions at the beginning of the code, then no such exception occurred in the middle of the function. It took a lot of time to find these misses.</w:t>
+      </w:r>
+    </w:p>
+    <w:p>
+      <w:pPr>
+        <w:spacing w:line="276" w:lineRule="auto"/>
+        <w:ind w:firstLine="225"/>
+        <w:rPr>
+          <w:rFonts w:ascii="Times New Roman" w:hAnsi="Times New Roman" w:cs="Times New Roman"/>
+          <w:sz w:val="22"/>
+        </w:rPr>
+      </w:pPr>
+      <w:r>
+        <w:rPr>
+          <w:rFonts w:ascii="Times New Roman" w:hAnsi="Times New Roman" w:cs="Times New Roman"/>
+          <w:sz w:val="22"/>
+        </w:rPr>
+        <w:t>In addition, i</w:t>
+      </w:r>
+      <w:r>
+        <w:rPr>
+          <w:rFonts w:ascii="Times New Roman" w:hAnsi="Times New Roman" w:cs="Times New Roman"/>
+          <w:sz w:val="22"/>
+        </w:rPr>
+        <w:t>n the case of conditional statements, there were many conditional statements with more than two conditions. In th</w:t>
+      </w:r>
+      <w:r>
+        <w:rPr>
+          <w:rFonts w:ascii="Times New Roman" w:hAnsi="Times New Roman" w:cs="Times New Roman"/>
+          <w:sz w:val="22"/>
+        </w:rPr>
+        <w:t>e</w:t>
+      </w:r>
+      <w:r>
+        <w:rPr>
+          <w:rFonts w:ascii="Times New Roman" w:hAnsi="Times New Roman" w:cs="Times New Roman"/>
+          <w:sz w:val="22"/>
+        </w:rPr>
+        <w:t>s</w:t>
+      </w:r>
+      <w:r>
+        <w:rPr>
+          <w:rFonts w:ascii="Times New Roman" w:hAnsi="Times New Roman" w:cs="Times New Roman"/>
+          <w:sz w:val="22"/>
+        </w:rPr>
+        <w:t>e</w:t>
+      </w:r>
+      <w:r>
+        <w:rPr>
+          <w:rFonts w:ascii="Times New Roman" w:hAnsi="Times New Roman" w:cs="Times New Roman"/>
+          <w:sz w:val="22"/>
+        </w:rPr>
+        <w:t xml:space="preserve"> case</w:t>
+      </w:r>
+      <w:r>
+        <w:rPr>
+          <w:rFonts w:ascii="Times New Roman" w:hAnsi="Times New Roman" w:cs="Times New Roman"/>
+          <w:sz w:val="22"/>
+        </w:rPr>
+        <w:t>s</w:t>
+      </w:r>
+      <w:r>
+        <w:rPr>
+          <w:rFonts w:ascii="Times New Roman" w:hAnsi="Times New Roman" w:cs="Times New Roman"/>
+          <w:sz w:val="22"/>
+        </w:rPr>
+        <w:t xml:space="preserve">, if 'or' is used in the condition, the first condition is satisfied, and the following condition does not occur, so branch coverage is missed. To clear all of these misses, the number of inputs that </w:t>
+      </w:r>
+      <w:r>
+        <w:rPr>
+          <w:rFonts w:ascii="Times New Roman" w:hAnsi="Times New Roman" w:cs="Times New Roman"/>
+          <w:sz w:val="22"/>
+        </w:rPr>
+        <w:t xml:space="preserve">we </w:t>
+      </w:r>
+      <w:r>
+        <w:rPr>
+          <w:rFonts w:ascii="Times New Roman" w:hAnsi="Times New Roman" w:cs="Times New Roman"/>
+          <w:sz w:val="22"/>
+        </w:rPr>
+        <w:t>have to enter has varied, and this has also been a very complicated problem.</w:t>
+      </w:r>
+    </w:p>
+    <w:p>
+      <w:pPr>
+        <w:spacing w:line="276" w:lineRule="auto"/>
+        <w:ind w:firstLine="225"/>
+        <w:rPr>
+          <w:rFonts w:ascii="Times New Roman" w:hAnsi="Times New Roman" w:cs="Times New Roman" w:hint="eastAsia"/>
+          <w:sz w:val="22"/>
+        </w:rPr>
+      </w:pPr>
+      <w:r>
+        <w:rPr>
+          <w:rFonts w:ascii="Times New Roman" w:hAnsi="Times New Roman" w:cs="Times New Roman"/>
+          <w:sz w:val="22"/>
+        </w:rPr>
+        <w:t>And at the beginning of the test, there was a difficulty with inputting null values or entering nonexistent files. in terminal I was able to throw an exception through a method that gave no value, but I was not very good at it because I did not know how to make this case when I was writing test code. However, in the end, I was able to solve t</w:t>
+      </w:r>
+      <w:bookmarkStart w:id="0" w:name="_GoBack"/>
+      <w:bookmarkEnd w:id="0"/>
+      <w:r>
+        <w:rPr>
+          <w:rFonts w:ascii="Times New Roman" w:hAnsi="Times New Roman" w:cs="Times New Roman"/>
+          <w:sz w:val="22"/>
+        </w:rPr>
+        <w:t>he problem by finding a way to create a new empty string array through distress and search.</w:t>
       </w:r>
     </w:p>
     <w:sectPr>
@@ -1679,6 +3326,25 @@
       <w:ind w:leftChars="400" w:left="800"/>
     </w:pPr>
   </w:style>
+  <w:style w:type="table" w:styleId="a5">
+    <w:name w:val="Table Grid"/>
+    <w:basedOn w:val="a1"/>
+    <w:uiPriority w:val="39"/>
+    <w:rsid w:val="00BF71BE"/>
+    <w:pPr>
+      <w:spacing w:after="0" w:line="240" w:lineRule="auto"/>
+    </w:pPr>
+    <w:tblPr>
+      <w:tblBorders>
+        <w:top w:val="single" w:sz="4" w:space="0" w:color="auto"/>
+        <w:left w:val="single" w:sz="4" w:space="0" w:color="auto"/>
+        <w:bottom w:val="single" w:sz="4" w:space="0" w:color="auto"/>
+        <w:right w:val="single" w:sz="4" w:space="0" w:color="auto"/>
+        <w:insideH w:val="single" w:sz="4" w:space="0" w:color="auto"/>
+        <w:insideV w:val="single" w:sz="4" w:space="0" w:color="auto"/>
+      </w:tblBorders>
+    </w:tblPr>
+  </w:style>
 </w:styles>
 </file>
 

</xml_diff>